<commit_message>
started work on menu and search function
</commit_message>
<xml_diff>
--- a/91896 Testing.docx
+++ b/91896 Testing.docx
@@ -63,30 +63,14 @@
             <w:shd w:val="clear" w:color="auto" w:fill="C1E4F5" w:themeFill="accent1" w:themeFillTint="33"/>
           </w:tcPr>
           <w:p>
-            <w:pPr>
-              <w:rPr>
-                <w:b w:val="0"/>
-                <w:bCs w:val="0"/>
-                <w:sz w:val="28"/>
-                <w:szCs w:val="28"/>
-              </w:rPr>
-            </w:pPr>
             <w:r>
               <w:rPr>
                 <w:sz w:val="28"/>
                 <w:szCs w:val="28"/>
               </w:rPr>
-              <w:t xml:space="preserve">NAME </w:t>
-            </w:r>
-            <w:r>
-              <w:rPr>
-                <w:sz w:val="28"/>
-                <w:szCs w:val="28"/>
-              </w:rPr>
-              <w:t>Function/ Feature</w:t>
-            </w:r>
-          </w:p>
-          <w:p/>
+              <w:t>Main Menu</w:t>
+            </w:r>
+          </w:p>
         </w:tc>
       </w:tr>
       <w:tr>
@@ -169,52 +153,79 @@
           <w:tcPr>
             <w:tcW w:w="1992" w:type="dxa"/>
           </w:tcPr>
-          <w:p/>
-        </w:tc>
-        <w:tc>
-          <w:tcPr>
-            <w:tcW w:w="1992" w:type="dxa"/>
-          </w:tcPr>
-          <w:p/>
-        </w:tc>
-        <w:tc>
-          <w:tcPr>
-            <w:tcW w:w="1992" w:type="dxa"/>
-          </w:tcPr>
-          <w:p>
-            <w:proofErr w:type="gramStart"/>
-            <w:r>
-              <w:t>Expected,  Boundary</w:t>
-            </w:r>
-            <w:proofErr w:type="gramEnd"/>
-            <w:r>
-              <w:t>, or Invalid</w:t>
-            </w:r>
-          </w:p>
-        </w:tc>
-        <w:tc>
-          <w:tcPr>
-            <w:tcW w:w="1993" w:type="dxa"/>
-          </w:tcPr>
-          <w:p/>
-        </w:tc>
-        <w:tc>
-          <w:tcPr>
-            <w:tcW w:w="1993" w:type="dxa"/>
-          </w:tcPr>
-          <w:p/>
-        </w:tc>
-        <w:tc>
-          <w:tcPr>
-            <w:tcW w:w="1993" w:type="dxa"/>
-          </w:tcPr>
-          <w:p/>
-        </w:tc>
-        <w:tc>
-          <w:tcPr>
-            <w:tcW w:w="1993" w:type="dxa"/>
-          </w:tcPr>
-          <w:p/>
+          <w:p>
+            <w:r>
+              <w:t>18/06</w:t>
+            </w:r>
+          </w:p>
+        </w:tc>
+        <w:tc>
+          <w:tcPr>
+            <w:tcW w:w="1992" w:type="dxa"/>
+          </w:tcPr>
+          <w:p>
+            <w:r>
+              <w:t xml:space="preserve">The </w:t>
+            </w:r>
+            <w:proofErr w:type="spellStart"/>
+            <w:r>
+              <w:t>easygui</w:t>
+            </w:r>
+            <w:proofErr w:type="spellEnd"/>
+            <w:r>
+              <w:t xml:space="preserve"> choice box</w:t>
+            </w:r>
+          </w:p>
+        </w:tc>
+        <w:tc>
+          <w:tcPr>
+            <w:tcW w:w="1992" w:type="dxa"/>
+          </w:tcPr>
+          <w:p>
+            <w:r>
+              <w:t>Expected</w:t>
+            </w:r>
+          </w:p>
+        </w:tc>
+        <w:tc>
+          <w:tcPr>
+            <w:tcW w:w="1993" w:type="dxa"/>
+          </w:tcPr>
+          <w:p>
+            <w:r>
+              <w:t>Closing the choice box using either the x or the “cancel” button</w:t>
+            </w:r>
+          </w:p>
+        </w:tc>
+        <w:tc>
+          <w:tcPr>
+            <w:tcW w:w="1993" w:type="dxa"/>
+          </w:tcPr>
+          <w:p>
+            <w:r>
+              <w:t>The box closes</w:t>
+            </w:r>
+          </w:p>
+        </w:tc>
+        <w:tc>
+          <w:tcPr>
+            <w:tcW w:w="1993" w:type="dxa"/>
+          </w:tcPr>
+          <w:p>
+            <w:r>
+              <w:t>The box closes, but because of a loop reopens</w:t>
+            </w:r>
+          </w:p>
+        </w:tc>
+        <w:tc>
+          <w:tcPr>
+            <w:tcW w:w="1993" w:type="dxa"/>
+          </w:tcPr>
+          <w:p>
+            <w:r>
+              <w:t>Have it break the loop when we close the menu</w:t>
+            </w:r>
+          </w:p>
         </w:tc>
       </w:tr>
       <w:tr>
@@ -1542,7 +1553,7 @@
     </w:tbl>
     <w:p/>
     <w:sectPr>
-      <w:headerReference w:type="default" r:id="rId6"/>
+      <w:headerReference w:type="default" r:id="rId9"/>
       <w:pgSz w:w="16838" w:h="11906" w:orient="landscape"/>
       <w:pgMar w:top="1440" w:right="1440" w:bottom="1440" w:left="1440" w:header="708" w:footer="708" w:gutter="0"/>
       <w:cols w:space="708"/>
@@ -2222,6 +2233,7 @@
   <w:style w:type="character" w:default="1" w:styleId="DefaultParagraphFont">
     <w:name w:val="Default Paragraph Font"/>
     <w:uiPriority w:val="1"/>
+    <w:semiHidden/>
     <w:unhideWhenUsed/>
   </w:style>
   <w:style w:type="table" w:default="1" w:styleId="TableNormal">
@@ -2960,6 +2972,26 @@
 </file>
 
 <file path=customXml/item1.xml><?xml version="1.0" encoding="utf-8"?>
+<p:properties xmlns:p="http://schemas.microsoft.com/office/2006/metadata/properties" xmlns:xsi="http://www.w3.org/2001/XMLSchema-instance" xmlns:pc="http://schemas.microsoft.com/office/infopath/2007/PartnerControls">
+  <documentManagement>
+    <TaxCatchAll xmlns="36c75000-58b1-48ef-889f-834f55adc240" xsi:nil="true"/>
+    <lcf76f155ced4ddcb4097134ff3c332f xmlns="123be271-b045-42f2-9f8f-350d6f8ef38d">
+      <Terms xmlns="http://schemas.microsoft.com/office/infopath/2007/PartnerControls"/>
+    </lcf76f155ced4ddcb4097134ff3c332f>
+  </documentManagement>
+</p:properties>
+</file>
+
+<file path=customXml/item2.xml><?xml version="1.0" encoding="utf-8"?>
+<?mso-contentType ?>
+<FormTemplates xmlns="http://schemas.microsoft.com/sharepoint/v3/contenttype/forms">
+  <Display>DocumentLibraryForm</Display>
+  <Edit>DocumentLibraryForm</Edit>
+  <New>DocumentLibraryForm</New>
+</FormTemplates>
+</file>
+
+<file path=customXml/item3.xml><?xml version="1.0" encoding="utf-8"?>
 <ct:contentTypeSchema xmlns:ct="http://schemas.microsoft.com/office/2006/metadata/contentType" xmlns:ma="http://schemas.microsoft.com/office/2006/metadata/properties/metaAttributes" ct:_="" ma:_="" ma:contentTypeName="Document" ma:contentTypeID="0x0101007E8B0F3A3D93E84AB524F8279E19E7B7" ma:contentTypeVersion="11" ma:contentTypeDescription="Create a new document." ma:contentTypeScope="" ma:versionID="857d14907125e99ca9f435da587db4e2">
   <xsd:schema xmlns:xsd="http://www.w3.org/2001/XMLSchema" xmlns:xs="http://www.w3.org/2001/XMLSchema" xmlns:p="http://schemas.microsoft.com/office/2006/metadata/properties" xmlns:ns2="123be271-b045-42f2-9f8f-350d6f8ef38d" xmlns:ns3="36c75000-58b1-48ef-889f-834f55adc240" targetNamespace="http://schemas.microsoft.com/office/2006/metadata/properties" ma:root="true" ma:fieldsID="2b82e7a265a00a58c708e3a9a583fdbf" ns2:_="" ns3:_="">
     <xsd:import namespace="123be271-b045-42f2-9f8f-350d6f8ef38d"/>
@@ -3154,34 +3186,40 @@
 </ct:contentTypeSchema>
 </file>
 
-<file path=customXml/item2.xml><?xml version="1.0" encoding="utf-8"?>
-<?mso-contentType ?>
-<FormTemplates xmlns="http://schemas.microsoft.com/sharepoint/v3/contenttype/forms">
-  <Display>DocumentLibraryForm</Display>
-  <Edit>DocumentLibraryForm</Edit>
-  <New>DocumentLibraryForm</New>
-</FormTemplates>
-</file>
-
-<file path=customXml/item3.xml><?xml version="1.0" encoding="utf-8"?>
-<p:properties xmlns:p="http://schemas.microsoft.com/office/2006/metadata/properties" xmlns:xsi="http://www.w3.org/2001/XMLSchema-instance" xmlns:pc="http://schemas.microsoft.com/office/infopath/2007/PartnerControls">
-  <documentManagement>
-    <TaxCatchAll xmlns="36c75000-58b1-48ef-889f-834f55adc240" xsi:nil="true"/>
-    <lcf76f155ced4ddcb4097134ff3c332f xmlns="123be271-b045-42f2-9f8f-350d6f8ef38d">
-      <Terms xmlns="http://schemas.microsoft.com/office/infopath/2007/PartnerControls"/>
-    </lcf76f155ced4ddcb4097134ff3c332f>
-  </documentManagement>
-</p:properties>
-</file>
-
 <file path=customXml/itemProps1.xml><?xml version="1.0" encoding="utf-8"?>
-<ds:datastoreItem xmlns:ds="http://schemas.openxmlformats.org/officeDocument/2006/customXml" ds:itemID="{1A2AD3AA-B754-4655-957F-F1B126635C66}"/>
+<ds:datastoreItem xmlns:ds="http://schemas.openxmlformats.org/officeDocument/2006/customXml" ds:itemID="{C7515DB5-DEF0-4F12-A4AA-38224E91E24A}">
+  <ds:schemaRefs>
+    <ds:schemaRef ds:uri="http://schemas.microsoft.com/office/2006/metadata/properties"/>
+    <ds:schemaRef ds:uri="http://schemas.microsoft.com/office/infopath/2007/PartnerControls"/>
+    <ds:schemaRef ds:uri="36c75000-58b1-48ef-889f-834f55adc240"/>
+    <ds:schemaRef ds:uri="123be271-b045-42f2-9f8f-350d6f8ef38d"/>
+  </ds:schemaRefs>
+</ds:datastoreItem>
 </file>
 
 <file path=customXml/itemProps2.xml><?xml version="1.0" encoding="utf-8"?>
-<ds:datastoreItem xmlns:ds="http://schemas.openxmlformats.org/officeDocument/2006/customXml" ds:itemID="{1D738709-4E75-423A-A58E-A367BEE6EA78}"/>
+<ds:datastoreItem xmlns:ds="http://schemas.openxmlformats.org/officeDocument/2006/customXml" ds:itemID="{1D738709-4E75-423A-A58E-A367BEE6EA78}">
+  <ds:schemaRefs>
+    <ds:schemaRef ds:uri="http://schemas.microsoft.com/sharepoint/v3/contenttype/forms"/>
+  </ds:schemaRefs>
+</ds:datastoreItem>
 </file>
 
 <file path=customXml/itemProps3.xml><?xml version="1.0" encoding="utf-8"?>
-<ds:datastoreItem xmlns:ds="http://schemas.openxmlformats.org/officeDocument/2006/customXml" ds:itemID="{C7515DB5-DEF0-4F12-A4AA-38224E91E24A}"/>
+<ds:datastoreItem xmlns:ds="http://schemas.openxmlformats.org/officeDocument/2006/customXml" ds:itemID="{1A2AD3AA-B754-4655-957F-F1B126635C66}">
+  <ds:schemaRefs>
+    <ds:schemaRef ds:uri="http://schemas.microsoft.com/office/2006/metadata/contentType"/>
+    <ds:schemaRef ds:uri="http://schemas.microsoft.com/office/2006/metadata/properties/metaAttributes"/>
+    <ds:schemaRef ds:uri="http://www.w3.org/2001/XMLSchema"/>
+    <ds:schemaRef ds:uri="http://schemas.microsoft.com/office/2006/metadata/properties"/>
+    <ds:schemaRef ds:uri="123be271-b045-42f2-9f8f-350d6f8ef38d"/>
+    <ds:schemaRef ds:uri="36c75000-58b1-48ef-889f-834f55adc240"/>
+    <ds:schemaRef ds:uri="http://schemas.microsoft.com/office/2006/documentManagement/types"/>
+    <ds:schemaRef ds:uri="http://schemas.microsoft.com/office/infopath/2007/PartnerControls"/>
+    <ds:schemaRef ds:uri="http://schemas.openxmlformats.org/package/2006/metadata/core-properties"/>
+    <ds:schemaRef ds:uri="http://purl.org/dc/elements/1.1/"/>
+    <ds:schemaRef ds:uri="http://purl.org/dc/terms/"/>
+    <ds:schemaRef ds:uri="http://schemas.microsoft.com/internal/obd"/>
+  </ds:schemaRefs>
+</ds:datastoreItem>
 </file>
</xml_diff>

<commit_message>
finished search function function, still need to make look pretty
</commit_message>
<xml_diff>
--- a/91896 Testing.docx
+++ b/91896 Testing.docx
@@ -452,14 +452,7 @@
                 <w:sz w:val="28"/>
                 <w:szCs w:val="28"/>
               </w:rPr>
-              <w:t xml:space="preserve">NAME </w:t>
-            </w:r>
-            <w:r>
-              <w:rPr>
-                <w:sz w:val="28"/>
-                <w:szCs w:val="28"/>
-              </w:rPr>
-              <w:t>Function/ Feature</w:t>
+              <w:t>Search Function</w:t>
             </w:r>
           </w:p>
           <w:p/>
@@ -545,43 +538,71 @@
           <w:tcPr>
             <w:tcW w:w="1992" w:type="dxa"/>
           </w:tcPr>
-          <w:p/>
-        </w:tc>
-        <w:tc>
-          <w:tcPr>
-            <w:tcW w:w="1992" w:type="dxa"/>
-          </w:tcPr>
-          <w:p/>
-        </w:tc>
-        <w:tc>
-          <w:tcPr>
-            <w:tcW w:w="1992" w:type="dxa"/>
-          </w:tcPr>
-          <w:p/>
-        </w:tc>
-        <w:tc>
-          <w:tcPr>
-            <w:tcW w:w="1993" w:type="dxa"/>
-          </w:tcPr>
-          <w:p/>
-        </w:tc>
-        <w:tc>
-          <w:tcPr>
-            <w:tcW w:w="1993" w:type="dxa"/>
-          </w:tcPr>
-          <w:p/>
-        </w:tc>
-        <w:tc>
-          <w:tcPr>
-            <w:tcW w:w="1993" w:type="dxa"/>
-          </w:tcPr>
-          <w:p/>
-        </w:tc>
-        <w:tc>
-          <w:tcPr>
-            <w:tcW w:w="1993" w:type="dxa"/>
-          </w:tcPr>
-          <w:p/>
+          <w:p>
+            <w:r>
+              <w:t>18/06</w:t>
+            </w:r>
+          </w:p>
+        </w:tc>
+        <w:tc>
+          <w:tcPr>
+            <w:tcW w:w="1992" w:type="dxa"/>
+          </w:tcPr>
+          <w:p>
+            <w:r>
+              <w:t>Searching for a user with a j in their name</w:t>
+            </w:r>
+          </w:p>
+        </w:tc>
+        <w:tc>
+          <w:tcPr>
+            <w:tcW w:w="1992" w:type="dxa"/>
+          </w:tcPr>
+          <w:p>
+            <w:r>
+              <w:t>expected</w:t>
+            </w:r>
+          </w:p>
+        </w:tc>
+        <w:tc>
+          <w:tcPr>
+            <w:tcW w:w="1993" w:type="dxa"/>
+          </w:tcPr>
+          <w:p>
+            <w:r>
+              <w:t>“j”</w:t>
+            </w:r>
+          </w:p>
+        </w:tc>
+        <w:tc>
+          <w:tcPr>
+            <w:tcW w:w="1993" w:type="dxa"/>
+          </w:tcPr>
+          <w:p>
+            <w:r>
+              <w:t>Jane Love and John Smith in a list</w:t>
+            </w:r>
+          </w:p>
+        </w:tc>
+        <w:tc>
+          <w:tcPr>
+            <w:tcW w:w="1993" w:type="dxa"/>
+          </w:tcPr>
+          <w:p>
+            <w:r>
+              <w:t>Program crashes due to iterating through a string instead of the original dictionary</w:t>
+            </w:r>
+          </w:p>
+        </w:tc>
+        <w:tc>
+          <w:tcPr>
+            <w:tcW w:w="1993" w:type="dxa"/>
+          </w:tcPr>
+          <w:p>
+            <w:r>
+              <w:t xml:space="preserve">Calling the dictionaries through a separate variable </w:t>
+            </w:r>
+          </w:p>
         </w:tc>
       </w:tr>
       <w:tr>
@@ -592,37 +613,61 @@
           <w:tcPr>
             <w:tcW w:w="1992" w:type="dxa"/>
           </w:tcPr>
-          <w:p/>
-        </w:tc>
-        <w:tc>
-          <w:tcPr>
-            <w:tcW w:w="1992" w:type="dxa"/>
-          </w:tcPr>
-          <w:p/>
-        </w:tc>
-        <w:tc>
-          <w:tcPr>
-            <w:tcW w:w="1992" w:type="dxa"/>
-          </w:tcPr>
-          <w:p/>
-        </w:tc>
-        <w:tc>
-          <w:tcPr>
-            <w:tcW w:w="1993" w:type="dxa"/>
-          </w:tcPr>
-          <w:p/>
-        </w:tc>
-        <w:tc>
-          <w:tcPr>
-            <w:tcW w:w="1993" w:type="dxa"/>
-          </w:tcPr>
-          <w:p/>
-        </w:tc>
-        <w:tc>
-          <w:tcPr>
-            <w:tcW w:w="1993" w:type="dxa"/>
-          </w:tcPr>
-          <w:p/>
+          <w:p>
+            <w:r>
+              <w:t>“”</w:t>
+            </w:r>
+          </w:p>
+        </w:tc>
+        <w:tc>
+          <w:tcPr>
+            <w:tcW w:w="1992" w:type="dxa"/>
+          </w:tcPr>
+          <w:p>
+            <w:r>
+              <w:t>“”</w:t>
+            </w:r>
+          </w:p>
+        </w:tc>
+        <w:tc>
+          <w:tcPr>
+            <w:tcW w:w="1992" w:type="dxa"/>
+          </w:tcPr>
+          <w:p>
+            <w:r>
+              <w:t>“”</w:t>
+            </w:r>
+          </w:p>
+        </w:tc>
+        <w:tc>
+          <w:tcPr>
+            <w:tcW w:w="1993" w:type="dxa"/>
+          </w:tcPr>
+          <w:p>
+            <w:r>
+              <w:t>“”</w:t>
+            </w:r>
+          </w:p>
+        </w:tc>
+        <w:tc>
+          <w:tcPr>
+            <w:tcW w:w="1993" w:type="dxa"/>
+          </w:tcPr>
+          <w:p>
+            <w:r>
+              <w:t>“”</w:t>
+            </w:r>
+          </w:p>
+        </w:tc>
+        <w:tc>
+          <w:tcPr>
+            <w:tcW w:w="1993" w:type="dxa"/>
+          </w:tcPr>
+          <w:p>
+            <w:r>
+              <w:t xml:space="preserve">Unbound </w:t>
+            </w:r>
+          </w:p>
         </w:tc>
         <w:tc>
           <w:tcPr>
@@ -636,43 +681,104 @@
           <w:tcPr>
             <w:tcW w:w="1992" w:type="dxa"/>
           </w:tcPr>
-          <w:p/>
-        </w:tc>
-        <w:tc>
-          <w:tcPr>
-            <w:tcW w:w="1992" w:type="dxa"/>
-          </w:tcPr>
-          <w:p/>
-        </w:tc>
-        <w:tc>
-          <w:tcPr>
-            <w:tcW w:w="1992" w:type="dxa"/>
-          </w:tcPr>
-          <w:p/>
-        </w:tc>
-        <w:tc>
-          <w:tcPr>
-            <w:tcW w:w="1993" w:type="dxa"/>
-          </w:tcPr>
-          <w:p/>
-        </w:tc>
-        <w:tc>
-          <w:tcPr>
-            <w:tcW w:w="1993" w:type="dxa"/>
-          </w:tcPr>
-          <w:p/>
-        </w:tc>
-        <w:tc>
-          <w:tcPr>
-            <w:tcW w:w="1993" w:type="dxa"/>
-          </w:tcPr>
-          <w:p/>
-        </w:tc>
-        <w:tc>
-          <w:tcPr>
-            <w:tcW w:w="1993" w:type="dxa"/>
-          </w:tcPr>
-          <w:p/>
+          <w:p>
+            <w:r>
+              <w:lastRenderedPageBreak/>
+              <w:t>23/06</w:t>
+            </w:r>
+          </w:p>
+        </w:tc>
+        <w:tc>
+          <w:tcPr>
+            <w:tcW w:w="1992" w:type="dxa"/>
+          </w:tcPr>
+          <w:p>
+            <w:r>
+              <w:t>Detailed view of full dictionary thing</w:t>
+            </w:r>
+          </w:p>
+        </w:tc>
+        <w:tc>
+          <w:tcPr>
+            <w:tcW w:w="1992" w:type="dxa"/>
+          </w:tcPr>
+          <w:p>
+            <w:r>
+              <w:t>Expected</w:t>
+            </w:r>
+          </w:p>
+        </w:tc>
+        <w:tc>
+          <w:tcPr>
+            <w:tcW w:w="1993" w:type="dxa"/>
+          </w:tcPr>
+          <w:p>
+            <w:r>
+              <w:t>“next”</w:t>
+            </w:r>
+          </w:p>
+        </w:tc>
+        <w:tc>
+          <w:tcPr>
+            <w:tcW w:w="1993" w:type="dxa"/>
+          </w:tcPr>
+          <w:p>
+            <w:r>
+              <w:t>Gives output and scrolls to the next page</w:t>
+            </w:r>
+          </w:p>
+        </w:tc>
+        <w:tc>
+          <w:tcPr>
+            <w:tcW w:w="1993" w:type="dxa"/>
+          </w:tcPr>
+          <w:p>
+            <w:r>
+              <w:t xml:space="preserve">Crashes due to list </w:t>
+            </w:r>
+            <w:proofErr w:type="spellStart"/>
+            <w:r>
+              <w:t>indice</w:t>
+            </w:r>
+            <w:proofErr w:type="spellEnd"/>
+            <w:r>
+              <w:t xml:space="preserve"> being a string</w:t>
+            </w:r>
+          </w:p>
+        </w:tc>
+        <w:tc>
+          <w:tcPr>
+            <w:tcW w:w="1993" w:type="dxa"/>
+          </w:tcPr>
+          <w:p>
+            <w:r>
+              <w:t xml:space="preserve">Use a for loop and use the </w:t>
+            </w:r>
+            <w:proofErr w:type="gramStart"/>
+            <w:r>
+              <w:t>for loop</w:t>
+            </w:r>
+            <w:proofErr w:type="gramEnd"/>
+            <w:r>
+              <w:t xml:space="preserve"> variable as opposed to a </w:t>
+            </w:r>
+            <w:proofErr w:type="gramStart"/>
+            <w:r>
+              <w:t>list(</w:t>
+            </w:r>
+            <w:proofErr w:type="gramEnd"/>
+            <w:r>
+              <w:t xml:space="preserve">loop </w:t>
+            </w:r>
+            <w:proofErr w:type="spellStart"/>
+            <w:r>
+              <w:t>vairable</w:t>
+            </w:r>
+            <w:proofErr w:type="spellEnd"/>
+            <w:r>
+              <w:t>)</w:t>
+            </w:r>
+          </w:p>
         </w:tc>
       </w:tr>
       <w:tr>
@@ -1243,6 +1349,7 @@
                 <w:sz w:val="28"/>
                 <w:szCs w:val="28"/>
               </w:rPr>
+              <w:lastRenderedPageBreak/>
               <w:t>Whole Program</w:t>
             </w:r>
           </w:p>
@@ -2972,26 +3079,6 @@
 </file>
 
 <file path=customXml/item1.xml><?xml version="1.0" encoding="utf-8"?>
-<p:properties xmlns:p="http://schemas.microsoft.com/office/2006/metadata/properties" xmlns:xsi="http://www.w3.org/2001/XMLSchema-instance" xmlns:pc="http://schemas.microsoft.com/office/infopath/2007/PartnerControls">
-  <documentManagement>
-    <TaxCatchAll xmlns="36c75000-58b1-48ef-889f-834f55adc240" xsi:nil="true"/>
-    <lcf76f155ced4ddcb4097134ff3c332f xmlns="123be271-b045-42f2-9f8f-350d6f8ef38d">
-      <Terms xmlns="http://schemas.microsoft.com/office/infopath/2007/PartnerControls"/>
-    </lcf76f155ced4ddcb4097134ff3c332f>
-  </documentManagement>
-</p:properties>
-</file>
-
-<file path=customXml/item2.xml><?xml version="1.0" encoding="utf-8"?>
-<?mso-contentType ?>
-<FormTemplates xmlns="http://schemas.microsoft.com/sharepoint/v3/contenttype/forms">
-  <Display>DocumentLibraryForm</Display>
-  <Edit>DocumentLibraryForm</Edit>
-  <New>DocumentLibraryForm</New>
-</FormTemplates>
-</file>
-
-<file path=customXml/item3.xml><?xml version="1.0" encoding="utf-8"?>
 <ct:contentTypeSchema xmlns:ct="http://schemas.microsoft.com/office/2006/metadata/contentType" xmlns:ma="http://schemas.microsoft.com/office/2006/metadata/properties/metaAttributes" ct:_="" ma:_="" ma:contentTypeName="Document" ma:contentTypeID="0x0101007E8B0F3A3D93E84AB524F8279E19E7B7" ma:contentTypeVersion="11" ma:contentTypeDescription="Create a new document." ma:contentTypeScope="" ma:versionID="857d14907125e99ca9f435da587db4e2">
   <xsd:schema xmlns:xsd="http://www.w3.org/2001/XMLSchema" xmlns:xs="http://www.w3.org/2001/XMLSchema" xmlns:p="http://schemas.microsoft.com/office/2006/metadata/properties" xmlns:ns2="123be271-b045-42f2-9f8f-350d6f8ef38d" xmlns:ns3="36c75000-58b1-48ef-889f-834f55adc240" targetNamespace="http://schemas.microsoft.com/office/2006/metadata/properties" ma:root="true" ma:fieldsID="2b82e7a265a00a58c708e3a9a583fdbf" ns2:_="" ns3:_="">
     <xsd:import namespace="123be271-b045-42f2-9f8f-350d6f8ef38d"/>
@@ -3186,26 +3273,27 @@
 </ct:contentTypeSchema>
 </file>
 
-<file path=customXml/itemProps1.xml><?xml version="1.0" encoding="utf-8"?>
-<ds:datastoreItem xmlns:ds="http://schemas.openxmlformats.org/officeDocument/2006/customXml" ds:itemID="{C7515DB5-DEF0-4F12-A4AA-38224E91E24A}">
-  <ds:schemaRefs>
-    <ds:schemaRef ds:uri="http://schemas.microsoft.com/office/2006/metadata/properties"/>
-    <ds:schemaRef ds:uri="http://schemas.microsoft.com/office/infopath/2007/PartnerControls"/>
-    <ds:schemaRef ds:uri="36c75000-58b1-48ef-889f-834f55adc240"/>
-    <ds:schemaRef ds:uri="123be271-b045-42f2-9f8f-350d6f8ef38d"/>
-  </ds:schemaRefs>
-</ds:datastoreItem>
+<file path=customXml/item2.xml><?xml version="1.0" encoding="utf-8"?>
+<?mso-contentType ?>
+<FormTemplates xmlns="http://schemas.microsoft.com/sharepoint/v3/contenttype/forms">
+  <Display>DocumentLibraryForm</Display>
+  <Edit>DocumentLibraryForm</Edit>
+  <New>DocumentLibraryForm</New>
+</FormTemplates>
 </file>
 
-<file path=customXml/itemProps2.xml><?xml version="1.0" encoding="utf-8"?>
-<ds:datastoreItem xmlns:ds="http://schemas.openxmlformats.org/officeDocument/2006/customXml" ds:itemID="{1D738709-4E75-423A-A58E-A367BEE6EA78}">
-  <ds:schemaRefs>
-    <ds:schemaRef ds:uri="http://schemas.microsoft.com/sharepoint/v3/contenttype/forms"/>
-  </ds:schemaRefs>
-</ds:datastoreItem>
+<file path=customXml/item3.xml><?xml version="1.0" encoding="utf-8"?>
+<p:properties xmlns:p="http://schemas.microsoft.com/office/2006/metadata/properties" xmlns:xsi="http://www.w3.org/2001/XMLSchema-instance" xmlns:pc="http://schemas.microsoft.com/office/infopath/2007/PartnerControls">
+  <documentManagement>
+    <TaxCatchAll xmlns="36c75000-58b1-48ef-889f-834f55adc240" xsi:nil="true"/>
+    <lcf76f155ced4ddcb4097134ff3c332f xmlns="123be271-b045-42f2-9f8f-350d6f8ef38d">
+      <Terms xmlns="http://schemas.microsoft.com/office/infopath/2007/PartnerControls"/>
+    </lcf76f155ced4ddcb4097134ff3c332f>
+  </documentManagement>
+</p:properties>
 </file>
 
-<file path=customXml/itemProps3.xml><?xml version="1.0" encoding="utf-8"?>
+<file path=customXml/itemProps1.xml><?xml version="1.0" encoding="utf-8"?>
 <ds:datastoreItem xmlns:ds="http://schemas.openxmlformats.org/officeDocument/2006/customXml" ds:itemID="{1A2AD3AA-B754-4655-957F-F1B126635C66}">
   <ds:schemaRefs>
     <ds:schemaRef ds:uri="http://schemas.microsoft.com/office/2006/metadata/contentType"/>
@@ -3222,4 +3310,23 @@
     <ds:schemaRef ds:uri="http://schemas.microsoft.com/internal/obd"/>
   </ds:schemaRefs>
 </ds:datastoreItem>
+</file>
+
+<file path=customXml/itemProps2.xml><?xml version="1.0" encoding="utf-8"?>
+<ds:datastoreItem xmlns:ds="http://schemas.openxmlformats.org/officeDocument/2006/customXml" ds:itemID="{1D738709-4E75-423A-A58E-A367BEE6EA78}">
+  <ds:schemaRefs>
+    <ds:schemaRef ds:uri="http://schemas.microsoft.com/sharepoint/v3/contenttype/forms"/>
+  </ds:schemaRefs>
+</ds:datastoreItem>
+</file>
+
+<file path=customXml/itemProps3.xml><?xml version="1.0" encoding="utf-8"?>
+<ds:datastoreItem xmlns:ds="http://schemas.openxmlformats.org/officeDocument/2006/customXml" ds:itemID="{C7515DB5-DEF0-4F12-A4AA-38224E91E24A}">
+  <ds:schemaRefs>
+    <ds:schemaRef ds:uri="http://schemas.microsoft.com/office/2006/metadata/properties"/>
+    <ds:schemaRef ds:uri="http://schemas.microsoft.com/office/infopath/2007/PartnerControls"/>
+    <ds:schemaRef ds:uri="36c75000-58b1-48ef-889f-834f55adc240"/>
+    <ds:schemaRef ds:uri="123be271-b045-42f2-9f8f-350d6f8ef38d"/>
+  </ds:schemaRefs>
+</ds:datastoreItem>
 </file>
</xml_diff>

<commit_message>
changed detail view into button box, is error
</commit_message>
<xml_diff>
--- a/91896 Testing.docx
+++ b/91896 Testing.docx
@@ -236,43 +236,71 @@
           <w:tcPr>
             <w:tcW w:w="1992" w:type="dxa"/>
           </w:tcPr>
-          <w:p/>
-        </w:tc>
-        <w:tc>
-          <w:tcPr>
-            <w:tcW w:w="1992" w:type="dxa"/>
-          </w:tcPr>
-          <w:p/>
-        </w:tc>
-        <w:tc>
-          <w:tcPr>
-            <w:tcW w:w="1992" w:type="dxa"/>
-          </w:tcPr>
-          <w:p/>
-        </w:tc>
-        <w:tc>
-          <w:tcPr>
-            <w:tcW w:w="1993" w:type="dxa"/>
-          </w:tcPr>
-          <w:p/>
-        </w:tc>
-        <w:tc>
-          <w:tcPr>
-            <w:tcW w:w="1993" w:type="dxa"/>
-          </w:tcPr>
-          <w:p/>
-        </w:tc>
-        <w:tc>
-          <w:tcPr>
-            <w:tcW w:w="1993" w:type="dxa"/>
-          </w:tcPr>
-          <w:p/>
-        </w:tc>
-        <w:tc>
-          <w:tcPr>
-            <w:tcW w:w="1993" w:type="dxa"/>
-          </w:tcPr>
-          <w:p/>
+          <w:p>
+            <w:r>
+              <w:t>“”</w:t>
+            </w:r>
+          </w:p>
+        </w:tc>
+        <w:tc>
+          <w:tcPr>
+            <w:tcW w:w="1992" w:type="dxa"/>
+          </w:tcPr>
+          <w:p>
+            <w:r>
+              <w:t>“”</w:t>
+            </w:r>
+          </w:p>
+        </w:tc>
+        <w:tc>
+          <w:tcPr>
+            <w:tcW w:w="1992" w:type="dxa"/>
+          </w:tcPr>
+          <w:p>
+            <w:r>
+              <w:t>“”</w:t>
+            </w:r>
+          </w:p>
+        </w:tc>
+        <w:tc>
+          <w:tcPr>
+            <w:tcW w:w="1993" w:type="dxa"/>
+          </w:tcPr>
+          <w:p>
+            <w:r>
+              <w:t>“”</w:t>
+            </w:r>
+          </w:p>
+        </w:tc>
+        <w:tc>
+          <w:tcPr>
+            <w:tcW w:w="1993" w:type="dxa"/>
+          </w:tcPr>
+          <w:p>
+            <w:r>
+              <w:t>“”</w:t>
+            </w:r>
+          </w:p>
+        </w:tc>
+        <w:tc>
+          <w:tcPr>
+            <w:tcW w:w="1993" w:type="dxa"/>
+          </w:tcPr>
+          <w:p>
+            <w:r>
+              <w:t>Works now</w:t>
+            </w:r>
+          </w:p>
+        </w:tc>
+        <w:tc>
+          <w:tcPr>
+            <w:tcW w:w="1993" w:type="dxa"/>
+          </w:tcPr>
+          <w:p>
+            <w:r>
+              <w:t>n/a</w:t>
+            </w:r>
+          </w:p>
         </w:tc>
       </w:tr>
       <w:tr>
@@ -667,13 +695,24 @@
             <w:r>
               <w:t xml:space="preserve">Unbound </w:t>
             </w:r>
-          </w:p>
-        </w:tc>
-        <w:tc>
-          <w:tcPr>
-            <w:tcW w:w="1993" w:type="dxa"/>
-          </w:tcPr>
-          <w:p/>
+            <w:r>
+              <w:t>error</w:t>
+            </w:r>
+          </w:p>
+        </w:tc>
+        <w:tc>
+          <w:tcPr>
+            <w:tcW w:w="1993" w:type="dxa"/>
+          </w:tcPr>
+          <w:p>
+            <w:r>
+              <w:t xml:space="preserve">Use local variables within </w:t>
+            </w:r>
+            <w:r>
+              <w:lastRenderedPageBreak/>
+              <w:t>the function instead of global variable which breaks it</w:t>
+            </w:r>
+          </w:p>
         </w:tc>
       </w:tr>
       <w:tr>
@@ -684,6 +723,81 @@
           <w:p>
             <w:r>
               <w:lastRenderedPageBreak/>
+              <w:t>“”</w:t>
+            </w:r>
+          </w:p>
+        </w:tc>
+        <w:tc>
+          <w:tcPr>
+            <w:tcW w:w="1992" w:type="dxa"/>
+          </w:tcPr>
+          <w:p>
+            <w:r>
+              <w:t>“”</w:t>
+            </w:r>
+          </w:p>
+        </w:tc>
+        <w:tc>
+          <w:tcPr>
+            <w:tcW w:w="1992" w:type="dxa"/>
+          </w:tcPr>
+          <w:p>
+            <w:r>
+              <w:t>“”</w:t>
+            </w:r>
+          </w:p>
+        </w:tc>
+        <w:tc>
+          <w:tcPr>
+            <w:tcW w:w="1993" w:type="dxa"/>
+          </w:tcPr>
+          <w:p>
+            <w:r>
+              <w:t>“”</w:t>
+            </w:r>
+          </w:p>
+        </w:tc>
+        <w:tc>
+          <w:tcPr>
+            <w:tcW w:w="1993" w:type="dxa"/>
+          </w:tcPr>
+          <w:p>
+            <w:r>
+              <w:t>“”</w:t>
+            </w:r>
+          </w:p>
+        </w:tc>
+        <w:tc>
+          <w:tcPr>
+            <w:tcW w:w="1993" w:type="dxa"/>
+          </w:tcPr>
+          <w:p>
+            <w:r>
+              <w:t>Jane Love and John Smith in a list</w:t>
+            </w:r>
+          </w:p>
+        </w:tc>
+        <w:tc>
+          <w:tcPr>
+            <w:tcW w:w="1993" w:type="dxa"/>
+          </w:tcPr>
+          <w:p>
+            <w:r>
+              <w:t>n/a</w:t>
+            </w:r>
+          </w:p>
+        </w:tc>
+      </w:tr>
+      <w:tr>
+        <w:trPr>
+          <w:cnfStyle w:val="000000100000" w:firstRow="0" w:lastRow="0" w:firstColumn="0" w:lastColumn="0" w:oddVBand="0" w:evenVBand="0" w:oddHBand="1" w:evenHBand="0" w:firstRowFirstColumn="0" w:firstRowLastColumn="0" w:lastRowFirstColumn="0" w:lastRowLastColumn="0"/>
+        </w:trPr>
+        <w:tc>
+          <w:tcPr>
+            <w:tcW w:w="1992" w:type="dxa"/>
+          </w:tcPr>
+          <w:p>
+            <w:r>
               <w:t>23/06</w:t>
             </w:r>
           </w:p>
@@ -779,6 +893,537 @@
               <w:t>)</w:t>
             </w:r>
           </w:p>
+        </w:tc>
+      </w:tr>
+      <w:tr>
+        <w:tc>
+          <w:tcPr>
+            <w:tcW w:w="1992" w:type="dxa"/>
+          </w:tcPr>
+          <w:p>
+            <w:r>
+              <w:t>24/06</w:t>
+            </w:r>
+          </w:p>
+        </w:tc>
+        <w:tc>
+          <w:tcPr>
+            <w:tcW w:w="1992" w:type="dxa"/>
+          </w:tcPr>
+          <w:p>
+            <w:r>
+              <w:t>“”</w:t>
+            </w:r>
+          </w:p>
+        </w:tc>
+        <w:tc>
+          <w:tcPr>
+            <w:tcW w:w="1992" w:type="dxa"/>
+          </w:tcPr>
+          <w:p>
+            <w:r>
+              <w:t>“”</w:t>
+            </w:r>
+          </w:p>
+        </w:tc>
+        <w:tc>
+          <w:tcPr>
+            <w:tcW w:w="1993" w:type="dxa"/>
+          </w:tcPr>
+          <w:p>
+            <w:r>
+              <w:t>“”</w:t>
+            </w:r>
+          </w:p>
+        </w:tc>
+        <w:tc>
+          <w:tcPr>
+            <w:tcW w:w="1993" w:type="dxa"/>
+          </w:tcPr>
+          <w:p>
+            <w:r>
+              <w:t>“”</w:t>
+            </w:r>
+          </w:p>
+        </w:tc>
+        <w:tc>
+          <w:tcPr>
+            <w:tcW w:w="1993" w:type="dxa"/>
+          </w:tcPr>
+          <w:p>
+            <w:r>
+              <w:t>“”</w:t>
+            </w:r>
+          </w:p>
+        </w:tc>
+        <w:tc>
+          <w:tcPr>
+            <w:tcW w:w="1993" w:type="dxa"/>
+          </w:tcPr>
+          <w:p>
+            <w:r>
+              <w:t>Works as expected</w:t>
+            </w:r>
+          </w:p>
+        </w:tc>
+      </w:tr>
+      <w:tr>
+        <w:trPr>
+          <w:cnfStyle w:val="000000100000" w:firstRow="0" w:lastRow="0" w:firstColumn="0" w:lastColumn="0" w:oddVBand="0" w:evenVBand="0" w:oddHBand="1" w:evenHBand="0" w:firstRowFirstColumn="0" w:firstRowLastColumn="0" w:lastRowFirstColumn="0" w:lastRowLastColumn="0"/>
+        </w:trPr>
+        <w:tc>
+          <w:tcPr>
+            <w:tcW w:w="1992" w:type="dxa"/>
+          </w:tcPr>
+          <w:p>
+            <w:r>
+              <w:t>24/06</w:t>
+            </w:r>
+          </w:p>
+        </w:tc>
+        <w:tc>
+          <w:tcPr>
+            <w:tcW w:w="1992" w:type="dxa"/>
+          </w:tcPr>
+          <w:p/>
+        </w:tc>
+        <w:tc>
+          <w:tcPr>
+            <w:tcW w:w="1992" w:type="dxa"/>
+          </w:tcPr>
+          <w:p/>
+        </w:tc>
+        <w:tc>
+          <w:tcPr>
+            <w:tcW w:w="1993" w:type="dxa"/>
+          </w:tcPr>
+          <w:p/>
+        </w:tc>
+        <w:tc>
+          <w:tcPr>
+            <w:tcW w:w="1993" w:type="dxa"/>
+          </w:tcPr>
+          <w:p/>
+        </w:tc>
+        <w:tc>
+          <w:tcPr>
+            <w:tcW w:w="1993" w:type="dxa"/>
+          </w:tcPr>
+          <w:p/>
+        </w:tc>
+        <w:tc>
+          <w:tcPr>
+            <w:tcW w:w="1993" w:type="dxa"/>
+          </w:tcPr>
+          <w:p/>
+        </w:tc>
+      </w:tr>
+      <w:tr>
+        <w:tc>
+          <w:tcPr>
+            <w:tcW w:w="1992" w:type="dxa"/>
+          </w:tcPr>
+          <w:p/>
+        </w:tc>
+        <w:tc>
+          <w:tcPr>
+            <w:tcW w:w="1992" w:type="dxa"/>
+          </w:tcPr>
+          <w:p/>
+        </w:tc>
+        <w:tc>
+          <w:tcPr>
+            <w:tcW w:w="1992" w:type="dxa"/>
+          </w:tcPr>
+          <w:p/>
+        </w:tc>
+        <w:tc>
+          <w:tcPr>
+            <w:tcW w:w="1993" w:type="dxa"/>
+          </w:tcPr>
+          <w:p/>
+        </w:tc>
+        <w:tc>
+          <w:tcPr>
+            <w:tcW w:w="1993" w:type="dxa"/>
+          </w:tcPr>
+          <w:p/>
+        </w:tc>
+        <w:tc>
+          <w:tcPr>
+            <w:tcW w:w="1993" w:type="dxa"/>
+          </w:tcPr>
+          <w:p/>
+        </w:tc>
+        <w:tc>
+          <w:tcPr>
+            <w:tcW w:w="1993" w:type="dxa"/>
+          </w:tcPr>
+          <w:p/>
+        </w:tc>
+      </w:tr>
+      <w:tr>
+        <w:trPr>
+          <w:cnfStyle w:val="000000100000" w:firstRow="0" w:lastRow="0" w:firstColumn="0" w:lastColumn="0" w:oddVBand="0" w:evenVBand="0" w:oddHBand="1" w:evenHBand="0" w:firstRowFirstColumn="0" w:firstRowLastColumn="0" w:lastRowFirstColumn="0" w:lastRowLastColumn="0"/>
+        </w:trPr>
+        <w:tc>
+          <w:tcPr>
+            <w:tcW w:w="1992" w:type="dxa"/>
+          </w:tcPr>
+          <w:p/>
+        </w:tc>
+        <w:tc>
+          <w:tcPr>
+            <w:tcW w:w="1992" w:type="dxa"/>
+          </w:tcPr>
+          <w:p/>
+        </w:tc>
+        <w:tc>
+          <w:tcPr>
+            <w:tcW w:w="1992" w:type="dxa"/>
+          </w:tcPr>
+          <w:p/>
+        </w:tc>
+        <w:tc>
+          <w:tcPr>
+            <w:tcW w:w="1993" w:type="dxa"/>
+          </w:tcPr>
+          <w:p/>
+        </w:tc>
+        <w:tc>
+          <w:tcPr>
+            <w:tcW w:w="1993" w:type="dxa"/>
+          </w:tcPr>
+          <w:p/>
+        </w:tc>
+        <w:tc>
+          <w:tcPr>
+            <w:tcW w:w="1993" w:type="dxa"/>
+          </w:tcPr>
+          <w:p/>
+        </w:tc>
+        <w:tc>
+          <w:tcPr>
+            <w:tcW w:w="1993" w:type="dxa"/>
+          </w:tcPr>
+          <w:p/>
+        </w:tc>
+      </w:tr>
+      <w:tr>
+        <w:tc>
+          <w:tcPr>
+            <w:tcW w:w="1992" w:type="dxa"/>
+          </w:tcPr>
+          <w:p/>
+        </w:tc>
+        <w:tc>
+          <w:tcPr>
+            <w:tcW w:w="1992" w:type="dxa"/>
+          </w:tcPr>
+          <w:p/>
+        </w:tc>
+        <w:tc>
+          <w:tcPr>
+            <w:tcW w:w="1992" w:type="dxa"/>
+          </w:tcPr>
+          <w:p/>
+        </w:tc>
+        <w:tc>
+          <w:tcPr>
+            <w:tcW w:w="1993" w:type="dxa"/>
+          </w:tcPr>
+          <w:p/>
+        </w:tc>
+        <w:tc>
+          <w:tcPr>
+            <w:tcW w:w="1993" w:type="dxa"/>
+          </w:tcPr>
+          <w:p/>
+        </w:tc>
+        <w:tc>
+          <w:tcPr>
+            <w:tcW w:w="1993" w:type="dxa"/>
+          </w:tcPr>
+          <w:p/>
+        </w:tc>
+        <w:tc>
+          <w:tcPr>
+            <w:tcW w:w="1993" w:type="dxa"/>
+          </w:tcPr>
+          <w:p/>
+        </w:tc>
+      </w:tr>
+      <w:tr>
+        <w:trPr>
+          <w:cnfStyle w:val="000000100000" w:firstRow="0" w:lastRow="0" w:firstColumn="0" w:lastColumn="0" w:oddVBand="0" w:evenVBand="0" w:oddHBand="1" w:evenHBand="0" w:firstRowFirstColumn="0" w:firstRowLastColumn="0" w:lastRowFirstColumn="0" w:lastRowLastColumn="0"/>
+        </w:trPr>
+        <w:tc>
+          <w:tcPr>
+            <w:tcW w:w="1992" w:type="dxa"/>
+          </w:tcPr>
+          <w:p/>
+        </w:tc>
+        <w:tc>
+          <w:tcPr>
+            <w:tcW w:w="1992" w:type="dxa"/>
+          </w:tcPr>
+          <w:p/>
+        </w:tc>
+        <w:tc>
+          <w:tcPr>
+            <w:tcW w:w="1992" w:type="dxa"/>
+          </w:tcPr>
+          <w:p/>
+        </w:tc>
+        <w:tc>
+          <w:tcPr>
+            <w:tcW w:w="1993" w:type="dxa"/>
+          </w:tcPr>
+          <w:p/>
+        </w:tc>
+        <w:tc>
+          <w:tcPr>
+            <w:tcW w:w="1993" w:type="dxa"/>
+          </w:tcPr>
+          <w:p/>
+        </w:tc>
+        <w:tc>
+          <w:tcPr>
+            <w:tcW w:w="1993" w:type="dxa"/>
+          </w:tcPr>
+          <w:p/>
+        </w:tc>
+        <w:tc>
+          <w:tcPr>
+            <w:tcW w:w="1993" w:type="dxa"/>
+          </w:tcPr>
+          <w:p/>
+        </w:tc>
+      </w:tr>
+      <w:tr>
+        <w:tc>
+          <w:tcPr>
+            <w:tcW w:w="1992" w:type="dxa"/>
+          </w:tcPr>
+          <w:p/>
+        </w:tc>
+        <w:tc>
+          <w:tcPr>
+            <w:tcW w:w="1992" w:type="dxa"/>
+          </w:tcPr>
+          <w:p/>
+        </w:tc>
+        <w:tc>
+          <w:tcPr>
+            <w:tcW w:w="1992" w:type="dxa"/>
+          </w:tcPr>
+          <w:p/>
+        </w:tc>
+        <w:tc>
+          <w:tcPr>
+            <w:tcW w:w="1993" w:type="dxa"/>
+          </w:tcPr>
+          <w:p/>
+        </w:tc>
+        <w:tc>
+          <w:tcPr>
+            <w:tcW w:w="1993" w:type="dxa"/>
+          </w:tcPr>
+          <w:p/>
+        </w:tc>
+        <w:tc>
+          <w:tcPr>
+            <w:tcW w:w="1993" w:type="dxa"/>
+          </w:tcPr>
+          <w:p/>
+        </w:tc>
+        <w:tc>
+          <w:tcPr>
+            <w:tcW w:w="1993" w:type="dxa"/>
+          </w:tcPr>
+          <w:p/>
+        </w:tc>
+      </w:tr>
+      <w:tr>
+        <w:trPr>
+          <w:cnfStyle w:val="000000100000" w:firstRow="0" w:lastRow="0" w:firstColumn="0" w:lastColumn="0" w:oddVBand="0" w:evenVBand="0" w:oddHBand="1" w:evenHBand="0" w:firstRowFirstColumn="0" w:firstRowLastColumn="0" w:lastRowFirstColumn="0" w:lastRowLastColumn="0"/>
+        </w:trPr>
+        <w:tc>
+          <w:tcPr>
+            <w:tcW w:w="1992" w:type="dxa"/>
+          </w:tcPr>
+          <w:p/>
+        </w:tc>
+        <w:tc>
+          <w:tcPr>
+            <w:tcW w:w="1992" w:type="dxa"/>
+          </w:tcPr>
+          <w:p/>
+        </w:tc>
+        <w:tc>
+          <w:tcPr>
+            <w:tcW w:w="1992" w:type="dxa"/>
+          </w:tcPr>
+          <w:p/>
+        </w:tc>
+        <w:tc>
+          <w:tcPr>
+            <w:tcW w:w="1993" w:type="dxa"/>
+          </w:tcPr>
+          <w:p/>
+        </w:tc>
+        <w:tc>
+          <w:tcPr>
+            <w:tcW w:w="1993" w:type="dxa"/>
+          </w:tcPr>
+          <w:p/>
+        </w:tc>
+        <w:tc>
+          <w:tcPr>
+            <w:tcW w:w="1993" w:type="dxa"/>
+          </w:tcPr>
+          <w:p/>
+        </w:tc>
+        <w:tc>
+          <w:tcPr>
+            <w:tcW w:w="1993" w:type="dxa"/>
+          </w:tcPr>
+          <w:p/>
+        </w:tc>
+      </w:tr>
+      <w:tr>
+        <w:tc>
+          <w:tcPr>
+            <w:tcW w:w="1992" w:type="dxa"/>
+          </w:tcPr>
+          <w:p/>
+        </w:tc>
+        <w:tc>
+          <w:tcPr>
+            <w:tcW w:w="1992" w:type="dxa"/>
+          </w:tcPr>
+          <w:p/>
+        </w:tc>
+        <w:tc>
+          <w:tcPr>
+            <w:tcW w:w="1992" w:type="dxa"/>
+          </w:tcPr>
+          <w:p/>
+        </w:tc>
+        <w:tc>
+          <w:tcPr>
+            <w:tcW w:w="1993" w:type="dxa"/>
+          </w:tcPr>
+          <w:p/>
+        </w:tc>
+        <w:tc>
+          <w:tcPr>
+            <w:tcW w:w="1993" w:type="dxa"/>
+          </w:tcPr>
+          <w:p/>
+        </w:tc>
+        <w:tc>
+          <w:tcPr>
+            <w:tcW w:w="1993" w:type="dxa"/>
+          </w:tcPr>
+          <w:p/>
+        </w:tc>
+        <w:tc>
+          <w:tcPr>
+            <w:tcW w:w="1993" w:type="dxa"/>
+          </w:tcPr>
+          <w:p/>
+        </w:tc>
+      </w:tr>
+      <w:tr>
+        <w:trPr>
+          <w:cnfStyle w:val="000000100000" w:firstRow="0" w:lastRow="0" w:firstColumn="0" w:lastColumn="0" w:oddVBand="0" w:evenVBand="0" w:oddHBand="1" w:evenHBand="0" w:firstRowFirstColumn="0" w:firstRowLastColumn="0" w:lastRowFirstColumn="0" w:lastRowLastColumn="0"/>
+        </w:trPr>
+        <w:tc>
+          <w:tcPr>
+            <w:tcW w:w="1992" w:type="dxa"/>
+          </w:tcPr>
+          <w:p/>
+        </w:tc>
+        <w:tc>
+          <w:tcPr>
+            <w:tcW w:w="1992" w:type="dxa"/>
+          </w:tcPr>
+          <w:p/>
+        </w:tc>
+        <w:tc>
+          <w:tcPr>
+            <w:tcW w:w="1992" w:type="dxa"/>
+          </w:tcPr>
+          <w:p/>
+        </w:tc>
+        <w:tc>
+          <w:tcPr>
+            <w:tcW w:w="1993" w:type="dxa"/>
+          </w:tcPr>
+          <w:p/>
+        </w:tc>
+        <w:tc>
+          <w:tcPr>
+            <w:tcW w:w="1993" w:type="dxa"/>
+          </w:tcPr>
+          <w:p/>
+        </w:tc>
+        <w:tc>
+          <w:tcPr>
+            <w:tcW w:w="1993" w:type="dxa"/>
+          </w:tcPr>
+          <w:p/>
+        </w:tc>
+        <w:tc>
+          <w:tcPr>
+            <w:tcW w:w="1993" w:type="dxa"/>
+          </w:tcPr>
+          <w:p/>
+        </w:tc>
+      </w:tr>
+      <w:tr>
+        <w:tc>
+          <w:tcPr>
+            <w:tcW w:w="1992" w:type="dxa"/>
+          </w:tcPr>
+          <w:p/>
+        </w:tc>
+        <w:tc>
+          <w:tcPr>
+            <w:tcW w:w="1992" w:type="dxa"/>
+          </w:tcPr>
+          <w:p/>
+        </w:tc>
+        <w:tc>
+          <w:tcPr>
+            <w:tcW w:w="1992" w:type="dxa"/>
+          </w:tcPr>
+          <w:p/>
+        </w:tc>
+        <w:tc>
+          <w:tcPr>
+            <w:tcW w:w="1993" w:type="dxa"/>
+          </w:tcPr>
+          <w:p/>
+        </w:tc>
+        <w:tc>
+          <w:tcPr>
+            <w:tcW w:w="1993" w:type="dxa"/>
+          </w:tcPr>
+          <w:p/>
+        </w:tc>
+        <w:tc>
+          <w:tcPr>
+            <w:tcW w:w="1993" w:type="dxa"/>
+          </w:tcPr>
+          <w:p/>
+        </w:tc>
+        <w:tc>
+          <w:tcPr>
+            <w:tcW w:w="1993" w:type="dxa"/>
+          </w:tcPr>
+          <w:p/>
         </w:tc>
       </w:tr>
       <w:tr>
@@ -901,30 +1546,14 @@
             <w:shd w:val="clear" w:color="auto" w:fill="F2CEED" w:themeFill="accent5" w:themeFillTint="33"/>
           </w:tcPr>
           <w:p>
-            <w:pPr>
-              <w:rPr>
-                <w:b w:val="0"/>
-                <w:bCs w:val="0"/>
-                <w:sz w:val="28"/>
-                <w:szCs w:val="28"/>
-              </w:rPr>
-            </w:pPr>
             <w:r>
               <w:rPr>
                 <w:sz w:val="28"/>
                 <w:szCs w:val="28"/>
               </w:rPr>
-              <w:t xml:space="preserve">NAME </w:t>
-            </w:r>
-            <w:r>
-              <w:rPr>
-                <w:sz w:val="28"/>
-                <w:szCs w:val="28"/>
-              </w:rPr>
-              <w:t>Function/ Feature</w:t>
-            </w:r>
-          </w:p>
-          <w:p/>
+              <w:t>Fancy output</w:t>
+            </w:r>
+          </w:p>
         </w:tc>
       </w:tr>
       <w:tr>
@@ -1007,43 +1636,88 @@
           <w:tcPr>
             <w:tcW w:w="1992" w:type="dxa"/>
           </w:tcPr>
-          <w:p/>
-        </w:tc>
-        <w:tc>
-          <w:tcPr>
-            <w:tcW w:w="1992" w:type="dxa"/>
-          </w:tcPr>
-          <w:p/>
-        </w:tc>
-        <w:tc>
-          <w:tcPr>
-            <w:tcW w:w="1992" w:type="dxa"/>
-          </w:tcPr>
-          <w:p/>
-        </w:tc>
-        <w:tc>
-          <w:tcPr>
-            <w:tcW w:w="1993" w:type="dxa"/>
-          </w:tcPr>
-          <w:p/>
-        </w:tc>
-        <w:tc>
-          <w:tcPr>
-            <w:tcW w:w="1993" w:type="dxa"/>
-          </w:tcPr>
-          <w:p/>
-        </w:tc>
-        <w:tc>
-          <w:tcPr>
-            <w:tcW w:w="1993" w:type="dxa"/>
-          </w:tcPr>
-          <w:p/>
-        </w:tc>
-        <w:tc>
-          <w:tcPr>
-            <w:tcW w:w="1993" w:type="dxa"/>
-          </w:tcPr>
-          <w:p/>
+          <w:p>
+            <w:r>
+              <w:lastRenderedPageBreak/>
+              <w:t>24/06</w:t>
+            </w:r>
+          </w:p>
+        </w:tc>
+        <w:tc>
+          <w:tcPr>
+            <w:tcW w:w="1992" w:type="dxa"/>
+          </w:tcPr>
+          <w:p>
+            <w:r>
+              <w:t>Button box options</w:t>
+            </w:r>
+          </w:p>
+        </w:tc>
+        <w:tc>
+          <w:tcPr>
+            <w:tcW w:w="1992" w:type="dxa"/>
+          </w:tcPr>
+          <w:p>
+            <w:r>
+              <w:t>expected</w:t>
+            </w:r>
+          </w:p>
+        </w:tc>
+        <w:tc>
+          <w:tcPr>
+            <w:tcW w:w="1993" w:type="dxa"/>
+          </w:tcPr>
+          <w:p>
+            <w:r>
+              <w:t>“exit”</w:t>
+            </w:r>
+          </w:p>
+        </w:tc>
+        <w:tc>
+          <w:tcPr>
+            <w:tcW w:w="1993" w:type="dxa"/>
+          </w:tcPr>
+          <w:p>
+            <w:r>
+              <w:t>It would close the outputs midway</w:t>
+            </w:r>
+          </w:p>
+        </w:tc>
+        <w:tc>
+          <w:tcPr>
+            <w:tcW w:w="1993" w:type="dxa"/>
+          </w:tcPr>
+          <w:p>
+            <w:r>
+              <w:t xml:space="preserve">It would continue to display, the </w:t>
+            </w:r>
+            <w:proofErr w:type="spellStart"/>
+            <w:r>
+              <w:t>eixt</w:t>
+            </w:r>
+            <w:proofErr w:type="spellEnd"/>
+            <w:r>
+              <w:t xml:space="preserve"> button works as a next button</w:t>
+            </w:r>
+          </w:p>
+        </w:tc>
+        <w:tc>
+          <w:tcPr>
+            <w:tcW w:w="1993" w:type="dxa"/>
+          </w:tcPr>
+          <w:p>
+            <w:r>
+              <w:t xml:space="preserve">Have the function return nothing in the </w:t>
+            </w:r>
+            <w:proofErr w:type="spellStart"/>
+            <w:r>
+              <w:t>elif</w:t>
+            </w:r>
+            <w:proofErr w:type="spellEnd"/>
+            <w:r>
+              <w:t xml:space="preserve"> statement</w:t>
+            </w:r>
+          </w:p>
         </w:tc>
       </w:tr>
       <w:tr>
@@ -1054,43 +1728,79 @@
           <w:tcPr>
             <w:tcW w:w="1992" w:type="dxa"/>
           </w:tcPr>
-          <w:p/>
-        </w:tc>
-        <w:tc>
-          <w:tcPr>
-            <w:tcW w:w="1992" w:type="dxa"/>
-          </w:tcPr>
-          <w:p/>
-        </w:tc>
-        <w:tc>
-          <w:tcPr>
-            <w:tcW w:w="1992" w:type="dxa"/>
-          </w:tcPr>
-          <w:p/>
-        </w:tc>
-        <w:tc>
-          <w:tcPr>
-            <w:tcW w:w="1993" w:type="dxa"/>
-          </w:tcPr>
-          <w:p/>
-        </w:tc>
-        <w:tc>
-          <w:tcPr>
-            <w:tcW w:w="1993" w:type="dxa"/>
-          </w:tcPr>
-          <w:p/>
-        </w:tc>
-        <w:tc>
-          <w:tcPr>
-            <w:tcW w:w="1993" w:type="dxa"/>
-          </w:tcPr>
-          <w:p/>
-        </w:tc>
-        <w:tc>
-          <w:tcPr>
-            <w:tcW w:w="1993" w:type="dxa"/>
-          </w:tcPr>
-          <w:p/>
+          <w:p>
+            <w:r>
+              <w:t>“”</w:t>
+            </w:r>
+          </w:p>
+        </w:tc>
+        <w:tc>
+          <w:tcPr>
+            <w:tcW w:w="1992" w:type="dxa"/>
+          </w:tcPr>
+          <w:p>
+            <w:r>
+              <w:t>“”</w:t>
+            </w:r>
+          </w:p>
+        </w:tc>
+        <w:tc>
+          <w:tcPr>
+            <w:tcW w:w="1992" w:type="dxa"/>
+          </w:tcPr>
+          <w:p>
+            <w:r>
+              <w:t>“”</w:t>
+            </w:r>
+          </w:p>
+        </w:tc>
+        <w:tc>
+          <w:tcPr>
+            <w:tcW w:w="1993" w:type="dxa"/>
+          </w:tcPr>
+          <w:p>
+            <w:r>
+              <w:t>“”</w:t>
+            </w:r>
+          </w:p>
+        </w:tc>
+        <w:tc>
+          <w:tcPr>
+            <w:tcW w:w="1993" w:type="dxa"/>
+          </w:tcPr>
+          <w:p>
+            <w:r>
+              <w:t>“”</w:t>
+            </w:r>
+          </w:p>
+        </w:tc>
+        <w:tc>
+          <w:tcPr>
+            <w:tcW w:w="1993" w:type="dxa"/>
+          </w:tcPr>
+          <w:p>
+            <w:r>
+              <w:t>“”</w:t>
+            </w:r>
+          </w:p>
+        </w:tc>
+        <w:tc>
+          <w:tcPr>
+            <w:tcW w:w="1993" w:type="dxa"/>
+          </w:tcPr>
+          <w:p>
+            <w:r>
+              <w:t xml:space="preserve">Have the function return the user </w:t>
+            </w:r>
+            <w:proofErr w:type="gramStart"/>
+            <w:r>
+              <w:t>choice  and</w:t>
+            </w:r>
+            <w:proofErr w:type="gramEnd"/>
+            <w:r>
+              <w:t xml:space="preserve"> stop the next pages from displaying in the other functions that use fancy output</w:t>
+            </w:r>
+          </w:p>
         </w:tc>
       </w:tr>
       <w:tr>
@@ -1349,7 +2059,6 @@
                 <w:sz w:val="28"/>
                 <w:szCs w:val="28"/>
               </w:rPr>
-              <w:lastRenderedPageBreak/>
               <w:t>Whole Program</w:t>
             </w:r>
           </w:p>
@@ -1660,7 +2369,7 @@
     </w:tbl>
     <w:p/>
     <w:sectPr>
-      <w:headerReference w:type="default" r:id="rId9"/>
+      <w:headerReference w:type="default" r:id="rId10"/>
       <w:pgSz w:w="16838" w:h="11906" w:orient="landscape"/>
       <w:pgMar w:top="1440" w:right="1440" w:bottom="1440" w:left="1440" w:header="708" w:footer="708" w:gutter="0"/>
       <w:cols w:space="708"/>
@@ -3079,6 +3788,26 @@
 </file>
 
 <file path=customXml/item1.xml><?xml version="1.0" encoding="utf-8"?>
+<p:properties xmlns:p="http://schemas.microsoft.com/office/2006/metadata/properties" xmlns:xsi="http://www.w3.org/2001/XMLSchema-instance" xmlns:pc="http://schemas.microsoft.com/office/infopath/2007/PartnerControls">
+  <documentManagement>
+    <TaxCatchAll xmlns="36c75000-58b1-48ef-889f-834f55adc240" xsi:nil="true"/>
+    <lcf76f155ced4ddcb4097134ff3c332f xmlns="123be271-b045-42f2-9f8f-350d6f8ef38d">
+      <Terms xmlns="http://schemas.microsoft.com/office/infopath/2007/PartnerControls"/>
+    </lcf76f155ced4ddcb4097134ff3c332f>
+  </documentManagement>
+</p:properties>
+</file>
+
+<file path=customXml/item2.xml><?xml version="1.0" encoding="utf-8"?>
+<?mso-contentType ?>
+<FormTemplates xmlns="http://schemas.microsoft.com/sharepoint/v3/contenttype/forms">
+  <Display>DocumentLibraryForm</Display>
+  <Edit>DocumentLibraryForm</Edit>
+  <New>DocumentLibraryForm</New>
+</FormTemplates>
+</file>
+
+<file path=customXml/item3.xml><?xml version="1.0" encoding="utf-8"?>
 <ct:contentTypeSchema xmlns:ct="http://schemas.microsoft.com/office/2006/metadata/contentType" xmlns:ma="http://schemas.microsoft.com/office/2006/metadata/properties/metaAttributes" ct:_="" ma:_="" ma:contentTypeName="Document" ma:contentTypeID="0x0101007E8B0F3A3D93E84AB524F8279E19E7B7" ma:contentTypeVersion="11" ma:contentTypeDescription="Create a new document." ma:contentTypeScope="" ma:versionID="857d14907125e99ca9f435da587db4e2">
   <xsd:schema xmlns:xsd="http://www.w3.org/2001/XMLSchema" xmlns:xs="http://www.w3.org/2001/XMLSchema" xmlns:p="http://schemas.microsoft.com/office/2006/metadata/properties" xmlns:ns2="123be271-b045-42f2-9f8f-350d6f8ef38d" xmlns:ns3="36c75000-58b1-48ef-889f-834f55adc240" targetNamespace="http://schemas.microsoft.com/office/2006/metadata/properties" ma:root="true" ma:fieldsID="2b82e7a265a00a58c708e3a9a583fdbf" ns2:_="" ns3:_="">
     <xsd:import namespace="123be271-b045-42f2-9f8f-350d6f8ef38d"/>
@@ -3273,27 +4002,30 @@
 </ct:contentTypeSchema>
 </file>
 
-<file path=customXml/item2.xml><?xml version="1.0" encoding="utf-8"?>
-<?mso-contentType ?>
-<FormTemplates xmlns="http://schemas.microsoft.com/sharepoint/v3/contenttype/forms">
-  <Display>DocumentLibraryForm</Display>
-  <Edit>DocumentLibraryForm</Edit>
-  <New>DocumentLibraryForm</New>
-</FormTemplates>
-</file>
-
-<file path=customXml/item3.xml><?xml version="1.0" encoding="utf-8"?>
-<p:properties xmlns:p="http://schemas.microsoft.com/office/2006/metadata/properties" xmlns:xsi="http://www.w3.org/2001/XMLSchema-instance" xmlns:pc="http://schemas.microsoft.com/office/infopath/2007/PartnerControls">
-  <documentManagement>
-    <TaxCatchAll xmlns="36c75000-58b1-48ef-889f-834f55adc240" xsi:nil="true"/>
-    <lcf76f155ced4ddcb4097134ff3c332f xmlns="123be271-b045-42f2-9f8f-350d6f8ef38d">
-      <Terms xmlns="http://schemas.microsoft.com/office/infopath/2007/PartnerControls"/>
-    </lcf76f155ced4ddcb4097134ff3c332f>
-  </documentManagement>
-</p:properties>
+<file path=customXml/item4.xml><?xml version="1.0" encoding="utf-8"?>
+<b:Sources xmlns:b="http://schemas.openxmlformats.org/officeDocument/2006/bibliography" xmlns="http://schemas.openxmlformats.org/officeDocument/2006/bibliography" SelectedStyle="\APASixthEditionOfficeOnline.xsl" StyleName="APA" Version="6"/>
 </file>
 
 <file path=customXml/itemProps1.xml><?xml version="1.0" encoding="utf-8"?>
+<ds:datastoreItem xmlns:ds="http://schemas.openxmlformats.org/officeDocument/2006/customXml" ds:itemID="{C7515DB5-DEF0-4F12-A4AA-38224E91E24A}">
+  <ds:schemaRefs>
+    <ds:schemaRef ds:uri="http://schemas.microsoft.com/office/2006/metadata/properties"/>
+    <ds:schemaRef ds:uri="http://schemas.microsoft.com/office/infopath/2007/PartnerControls"/>
+    <ds:schemaRef ds:uri="36c75000-58b1-48ef-889f-834f55adc240"/>
+    <ds:schemaRef ds:uri="123be271-b045-42f2-9f8f-350d6f8ef38d"/>
+  </ds:schemaRefs>
+</ds:datastoreItem>
+</file>
+
+<file path=customXml/itemProps2.xml><?xml version="1.0" encoding="utf-8"?>
+<ds:datastoreItem xmlns:ds="http://schemas.openxmlformats.org/officeDocument/2006/customXml" ds:itemID="{1D738709-4E75-423A-A58E-A367BEE6EA78}">
+  <ds:schemaRefs>
+    <ds:schemaRef ds:uri="http://schemas.microsoft.com/sharepoint/v3/contenttype/forms"/>
+  </ds:schemaRefs>
+</ds:datastoreItem>
+</file>
+
+<file path=customXml/itemProps3.xml><?xml version="1.0" encoding="utf-8"?>
 <ds:datastoreItem xmlns:ds="http://schemas.openxmlformats.org/officeDocument/2006/customXml" ds:itemID="{1A2AD3AA-B754-4655-957F-F1B126635C66}">
   <ds:schemaRefs>
     <ds:schemaRef ds:uri="http://schemas.microsoft.com/office/2006/metadata/contentType"/>
@@ -3312,21 +4044,10 @@
 </ds:datastoreItem>
 </file>
 
-<file path=customXml/itemProps2.xml><?xml version="1.0" encoding="utf-8"?>
-<ds:datastoreItem xmlns:ds="http://schemas.openxmlformats.org/officeDocument/2006/customXml" ds:itemID="{1D738709-4E75-423A-A58E-A367BEE6EA78}">
+<file path=customXml/itemProps4.xml><?xml version="1.0" encoding="utf-8"?>
+<ds:datastoreItem xmlns:ds="http://schemas.openxmlformats.org/officeDocument/2006/customXml" ds:itemID="{0AD9E328-5829-4FCB-8F15-64CBC3EAF8A9}">
   <ds:schemaRefs>
-    <ds:schemaRef ds:uri="http://schemas.microsoft.com/sharepoint/v3/contenttype/forms"/>
-  </ds:schemaRefs>
-</ds:datastoreItem>
-</file>
-
-<file path=customXml/itemProps3.xml><?xml version="1.0" encoding="utf-8"?>
-<ds:datastoreItem xmlns:ds="http://schemas.openxmlformats.org/officeDocument/2006/customXml" ds:itemID="{C7515DB5-DEF0-4F12-A4AA-38224E91E24A}">
-  <ds:schemaRefs>
-    <ds:schemaRef ds:uri="http://schemas.microsoft.com/office/2006/metadata/properties"/>
-    <ds:schemaRef ds:uri="http://schemas.microsoft.com/office/infopath/2007/PartnerControls"/>
-    <ds:schemaRef ds:uri="36c75000-58b1-48ef-889f-834f55adc240"/>
-    <ds:schemaRef ds:uri="123be271-b045-42f2-9f8f-350d6f8ef38d"/>
+    <ds:schemaRef ds:uri="http://schemas.openxmlformats.org/officeDocument/2006/bibliography"/>
   </ds:schemaRefs>
 </ds:datastoreItem>
 </file>
</xml_diff>

<commit_message>
finished bug fixing, new error arose in the fancy output func
</commit_message>
<xml_diff>
--- a/91896 Testing.docx
+++ b/91896 Testing.docx
@@ -985,31 +985,53 @@
           <w:tcPr>
             <w:tcW w:w="1992" w:type="dxa"/>
           </w:tcPr>
-          <w:p/>
-        </w:tc>
-        <w:tc>
-          <w:tcPr>
-            <w:tcW w:w="1992" w:type="dxa"/>
-          </w:tcPr>
-          <w:p/>
-        </w:tc>
-        <w:tc>
-          <w:tcPr>
-            <w:tcW w:w="1993" w:type="dxa"/>
-          </w:tcPr>
-          <w:p/>
-        </w:tc>
-        <w:tc>
-          <w:tcPr>
-            <w:tcW w:w="1993" w:type="dxa"/>
-          </w:tcPr>
-          <w:p/>
-        </w:tc>
-        <w:tc>
-          <w:tcPr>
-            <w:tcW w:w="1993" w:type="dxa"/>
-          </w:tcPr>
-          <w:p/>
+          <w:p>
+            <w:r>
+              <w:t>Exiting detailed view halfway</w:t>
+            </w:r>
+          </w:p>
+        </w:tc>
+        <w:tc>
+          <w:tcPr>
+            <w:tcW w:w="1992" w:type="dxa"/>
+          </w:tcPr>
+          <w:p>
+            <w:proofErr w:type="spellStart"/>
+            <w:r>
+              <w:t>expexted</w:t>
+            </w:r>
+            <w:proofErr w:type="spellEnd"/>
+          </w:p>
+        </w:tc>
+        <w:tc>
+          <w:tcPr>
+            <w:tcW w:w="1993" w:type="dxa"/>
+          </w:tcPr>
+          <w:p>
+            <w:r>
+              <w:t>exit</w:t>
+            </w:r>
+          </w:p>
+        </w:tc>
+        <w:tc>
+          <w:tcPr>
+            <w:tcW w:w="1993" w:type="dxa"/>
+          </w:tcPr>
+          <w:p>
+            <w:r>
+              <w:t>Stops the detailed view and goes to the main menu</w:t>
+            </w:r>
+          </w:p>
+        </w:tc>
+        <w:tc>
+          <w:tcPr>
+            <w:tcW w:w="1993" w:type="dxa"/>
+          </w:tcPr>
+          <w:p>
+            <w:r>
+              <w:t>Displays the same detailed view page twice then exits to main menu</w:t>
+            </w:r>
+          </w:p>
         </w:tc>
         <w:tc>
           <w:tcPr>
@@ -1566,6 +1588,7 @@
           </w:tcPr>
           <w:p>
             <w:r>
+              <w:lastRenderedPageBreak/>
               <w:t>Date</w:t>
             </w:r>
           </w:p>
@@ -1638,7 +1661,6 @@
           </w:tcPr>
           <w:p>
             <w:r>
-              <w:lastRenderedPageBreak/>
               <w:t>24/06</w:t>
             </w:r>
           </w:p>
@@ -2075,6 +2097,7 @@
           </w:tcPr>
           <w:p>
             <w:r>
+              <w:lastRenderedPageBreak/>
               <w:t>Date</w:t>
             </w:r>
           </w:p>

</xml_diff>

<commit_message>
fully finished the search function, maybe there is validation that i missed, will need more testing
</commit_message>
<xml_diff>
--- a/91896 Testing.docx
+++ b/91896 Testing.docx
@@ -952,17 +952,17 @@
           </w:tcPr>
           <w:p>
             <w:r>
-              <w:t>“”</w:t>
-            </w:r>
-          </w:p>
-        </w:tc>
-        <w:tc>
-          <w:tcPr>
-            <w:tcW w:w="1993" w:type="dxa"/>
-          </w:tcPr>
-          <w:p>
-            <w:r>
               <w:t>Works as expected</w:t>
+            </w:r>
+          </w:p>
+        </w:tc>
+        <w:tc>
+          <w:tcPr>
+            <w:tcW w:w="1993" w:type="dxa"/>
+          </w:tcPr>
+          <w:p>
+            <w:r>
+              <w:t>n/a</w:t>
             </w:r>
           </w:p>
         </w:tc>
@@ -996,11 +996,18 @@
             <w:tcW w:w="1992" w:type="dxa"/>
           </w:tcPr>
           <w:p>
-            <w:proofErr w:type="spellStart"/>
-            <w:r>
-              <w:t>expexted</w:t>
-            </w:r>
-            <w:proofErr w:type="spellEnd"/>
+            <w:r>
+              <w:t>E</w:t>
+            </w:r>
+            <w:r>
+              <w:t>xpe</w:t>
+            </w:r>
+            <w:r>
+              <w:t>c</w:t>
+            </w:r>
+            <w:r>
+              <w:t>ted</w:t>
+            </w:r>
           </w:p>
         </w:tc>
         <w:tc>
@@ -1037,7 +1044,11 @@
           <w:tcPr>
             <w:tcW w:w="1993" w:type="dxa"/>
           </w:tcPr>
-          <w:p/>
+          <w:p>
+            <w:r>
+              <w:t>Run the function in the if statement only, don’t run it again</w:t>
+            </w:r>
+          </w:p>
         </w:tc>
       </w:tr>
       <w:tr>
@@ -1045,43 +1056,71 @@
           <w:tcPr>
             <w:tcW w:w="1992" w:type="dxa"/>
           </w:tcPr>
-          <w:p/>
-        </w:tc>
-        <w:tc>
-          <w:tcPr>
-            <w:tcW w:w="1992" w:type="dxa"/>
-          </w:tcPr>
-          <w:p/>
-        </w:tc>
-        <w:tc>
-          <w:tcPr>
-            <w:tcW w:w="1992" w:type="dxa"/>
-          </w:tcPr>
-          <w:p/>
-        </w:tc>
-        <w:tc>
-          <w:tcPr>
-            <w:tcW w:w="1993" w:type="dxa"/>
-          </w:tcPr>
-          <w:p/>
-        </w:tc>
-        <w:tc>
-          <w:tcPr>
-            <w:tcW w:w="1993" w:type="dxa"/>
-          </w:tcPr>
-          <w:p/>
-        </w:tc>
-        <w:tc>
-          <w:tcPr>
-            <w:tcW w:w="1993" w:type="dxa"/>
-          </w:tcPr>
-          <w:p/>
-        </w:tc>
-        <w:tc>
-          <w:tcPr>
-            <w:tcW w:w="1993" w:type="dxa"/>
-          </w:tcPr>
-          <w:p/>
+          <w:p>
+            <w:r>
+              <w:t>25/06</w:t>
+            </w:r>
+          </w:p>
+        </w:tc>
+        <w:tc>
+          <w:tcPr>
+            <w:tcW w:w="1992" w:type="dxa"/>
+          </w:tcPr>
+          <w:p>
+            <w:r>
+              <w:t>“”</w:t>
+            </w:r>
+          </w:p>
+        </w:tc>
+        <w:tc>
+          <w:tcPr>
+            <w:tcW w:w="1992" w:type="dxa"/>
+          </w:tcPr>
+          <w:p>
+            <w:r>
+              <w:t>“”</w:t>
+            </w:r>
+          </w:p>
+        </w:tc>
+        <w:tc>
+          <w:tcPr>
+            <w:tcW w:w="1993" w:type="dxa"/>
+          </w:tcPr>
+          <w:p>
+            <w:r>
+              <w:t>“”</w:t>
+            </w:r>
+          </w:p>
+        </w:tc>
+        <w:tc>
+          <w:tcPr>
+            <w:tcW w:w="1993" w:type="dxa"/>
+          </w:tcPr>
+          <w:p>
+            <w:r>
+              <w:t>“”</w:t>
+            </w:r>
+          </w:p>
+        </w:tc>
+        <w:tc>
+          <w:tcPr>
+            <w:tcW w:w="1993" w:type="dxa"/>
+          </w:tcPr>
+          <w:p>
+            <w:r>
+              <w:t>Exits immediately</w:t>
+            </w:r>
+          </w:p>
+        </w:tc>
+        <w:tc>
+          <w:tcPr>
+            <w:tcW w:w="1993" w:type="dxa"/>
+          </w:tcPr>
+          <w:p>
+            <w:r>
+              <w:t>n/a</w:t>
+            </w:r>
+          </w:p>
         </w:tc>
       </w:tr>
       <w:tr>
@@ -1092,43 +1131,71 @@
           <w:tcPr>
             <w:tcW w:w="1992" w:type="dxa"/>
           </w:tcPr>
-          <w:p/>
-        </w:tc>
-        <w:tc>
-          <w:tcPr>
-            <w:tcW w:w="1992" w:type="dxa"/>
-          </w:tcPr>
-          <w:p/>
-        </w:tc>
-        <w:tc>
-          <w:tcPr>
-            <w:tcW w:w="1992" w:type="dxa"/>
-          </w:tcPr>
-          <w:p/>
-        </w:tc>
-        <w:tc>
-          <w:tcPr>
-            <w:tcW w:w="1993" w:type="dxa"/>
-          </w:tcPr>
-          <w:p/>
-        </w:tc>
-        <w:tc>
-          <w:tcPr>
-            <w:tcW w:w="1993" w:type="dxa"/>
-          </w:tcPr>
-          <w:p/>
-        </w:tc>
-        <w:tc>
-          <w:tcPr>
-            <w:tcW w:w="1993" w:type="dxa"/>
-          </w:tcPr>
-          <w:p/>
-        </w:tc>
-        <w:tc>
-          <w:tcPr>
-            <w:tcW w:w="1993" w:type="dxa"/>
-          </w:tcPr>
-          <w:p/>
+          <w:p>
+            <w:r>
+              <w:t>26/06</w:t>
+            </w:r>
+          </w:p>
+        </w:tc>
+        <w:tc>
+          <w:tcPr>
+            <w:tcW w:w="1992" w:type="dxa"/>
+          </w:tcPr>
+          <w:p>
+            <w:r>
+              <w:t>Page index title in detailed view</w:t>
+            </w:r>
+          </w:p>
+        </w:tc>
+        <w:tc>
+          <w:tcPr>
+            <w:tcW w:w="1992" w:type="dxa"/>
+          </w:tcPr>
+          <w:p>
+            <w:r>
+              <w:t>expected</w:t>
+            </w:r>
+          </w:p>
+        </w:tc>
+        <w:tc>
+          <w:tcPr>
+            <w:tcW w:w="1993" w:type="dxa"/>
+          </w:tcPr>
+          <w:p>
+            <w:r>
+              <w:t>none</w:t>
+            </w:r>
+          </w:p>
+        </w:tc>
+        <w:tc>
+          <w:tcPr>
+            <w:tcW w:w="1993" w:type="dxa"/>
+          </w:tcPr>
+          <w:p>
+            <w:r>
+              <w:t>I should see x of y in the title, where x is the current page and y is the total number of pages</w:t>
+            </w:r>
+          </w:p>
+        </w:tc>
+        <w:tc>
+          <w:tcPr>
+            <w:tcW w:w="1993" w:type="dxa"/>
+          </w:tcPr>
+          <w:p>
+            <w:r>
+              <w:t>Y works as intended, but x is a local variable and would therefore stay at one</w:t>
+            </w:r>
+          </w:p>
+        </w:tc>
+        <w:tc>
+          <w:tcPr>
+            <w:tcW w:w="1993" w:type="dxa"/>
+          </w:tcPr>
+          <w:p>
+            <w:r>
+              <w:t>Pass a new variable as a parameter through fancy output function</w:t>
+            </w:r>
+          </w:p>
         </w:tc>
       </w:tr>
       <w:tr>
@@ -1136,43 +1203,71 @@
           <w:tcPr>
             <w:tcW w:w="1992" w:type="dxa"/>
           </w:tcPr>
-          <w:p/>
-        </w:tc>
-        <w:tc>
-          <w:tcPr>
-            <w:tcW w:w="1992" w:type="dxa"/>
-          </w:tcPr>
-          <w:p/>
-        </w:tc>
-        <w:tc>
-          <w:tcPr>
-            <w:tcW w:w="1992" w:type="dxa"/>
-          </w:tcPr>
-          <w:p/>
-        </w:tc>
-        <w:tc>
-          <w:tcPr>
-            <w:tcW w:w="1993" w:type="dxa"/>
-          </w:tcPr>
-          <w:p/>
-        </w:tc>
-        <w:tc>
-          <w:tcPr>
-            <w:tcW w:w="1993" w:type="dxa"/>
-          </w:tcPr>
-          <w:p/>
-        </w:tc>
-        <w:tc>
-          <w:tcPr>
-            <w:tcW w:w="1993" w:type="dxa"/>
-          </w:tcPr>
-          <w:p/>
-        </w:tc>
-        <w:tc>
-          <w:tcPr>
-            <w:tcW w:w="1993" w:type="dxa"/>
-          </w:tcPr>
-          <w:p/>
+          <w:p>
+            <w:r>
+              <w:t>26/06</w:t>
+            </w:r>
+          </w:p>
+        </w:tc>
+        <w:tc>
+          <w:tcPr>
+            <w:tcW w:w="1992" w:type="dxa"/>
+          </w:tcPr>
+          <w:p>
+            <w:r>
+              <w:t>“”</w:t>
+            </w:r>
+          </w:p>
+        </w:tc>
+        <w:tc>
+          <w:tcPr>
+            <w:tcW w:w="1992" w:type="dxa"/>
+          </w:tcPr>
+          <w:p>
+            <w:r>
+              <w:t>“”</w:t>
+            </w:r>
+          </w:p>
+        </w:tc>
+        <w:tc>
+          <w:tcPr>
+            <w:tcW w:w="1993" w:type="dxa"/>
+          </w:tcPr>
+          <w:p>
+            <w:r>
+              <w:t>“”</w:t>
+            </w:r>
+          </w:p>
+        </w:tc>
+        <w:tc>
+          <w:tcPr>
+            <w:tcW w:w="1993" w:type="dxa"/>
+          </w:tcPr>
+          <w:p>
+            <w:r>
+              <w:t>“”</w:t>
+            </w:r>
+          </w:p>
+        </w:tc>
+        <w:tc>
+          <w:tcPr>
+            <w:tcW w:w="1993" w:type="dxa"/>
+          </w:tcPr>
+          <w:p>
+            <w:r>
+              <w:t>“”</w:t>
+            </w:r>
+          </w:p>
+        </w:tc>
+        <w:tc>
+          <w:tcPr>
+            <w:tcW w:w="1993" w:type="dxa"/>
+          </w:tcPr>
+          <w:p>
+            <w:r>
+              <w:t>Need to also pass the variable through search function, as doing var += 1 makes it local for some reason</w:t>
+            </w:r>
+          </w:p>
         </w:tc>
       </w:tr>
       <w:tr>
@@ -1183,43 +1278,71 @@
           <w:tcPr>
             <w:tcW w:w="1992" w:type="dxa"/>
           </w:tcPr>
-          <w:p/>
-        </w:tc>
-        <w:tc>
-          <w:tcPr>
-            <w:tcW w:w="1992" w:type="dxa"/>
-          </w:tcPr>
-          <w:p/>
-        </w:tc>
-        <w:tc>
-          <w:tcPr>
-            <w:tcW w:w="1992" w:type="dxa"/>
-          </w:tcPr>
-          <w:p/>
-        </w:tc>
-        <w:tc>
-          <w:tcPr>
-            <w:tcW w:w="1993" w:type="dxa"/>
-          </w:tcPr>
-          <w:p/>
-        </w:tc>
-        <w:tc>
-          <w:tcPr>
-            <w:tcW w:w="1993" w:type="dxa"/>
-          </w:tcPr>
-          <w:p/>
-        </w:tc>
-        <w:tc>
-          <w:tcPr>
-            <w:tcW w:w="1993" w:type="dxa"/>
-          </w:tcPr>
-          <w:p/>
-        </w:tc>
-        <w:tc>
-          <w:tcPr>
-            <w:tcW w:w="1993" w:type="dxa"/>
-          </w:tcPr>
-          <w:p/>
+          <w:p>
+            <w:r>
+              <w:t>26/06</w:t>
+            </w:r>
+          </w:p>
+        </w:tc>
+        <w:tc>
+          <w:tcPr>
+            <w:tcW w:w="1992" w:type="dxa"/>
+          </w:tcPr>
+          <w:p>
+            <w:r>
+              <w:t>“”</w:t>
+            </w:r>
+          </w:p>
+        </w:tc>
+        <w:tc>
+          <w:tcPr>
+            <w:tcW w:w="1992" w:type="dxa"/>
+          </w:tcPr>
+          <w:p>
+            <w:r>
+              <w:t>“”</w:t>
+            </w:r>
+          </w:p>
+        </w:tc>
+        <w:tc>
+          <w:tcPr>
+            <w:tcW w:w="1993" w:type="dxa"/>
+          </w:tcPr>
+          <w:p>
+            <w:r>
+              <w:t>“”</w:t>
+            </w:r>
+          </w:p>
+        </w:tc>
+        <w:tc>
+          <w:tcPr>
+            <w:tcW w:w="1993" w:type="dxa"/>
+          </w:tcPr>
+          <w:p>
+            <w:r>
+              <w:t>“”</w:t>
+            </w:r>
+          </w:p>
+        </w:tc>
+        <w:tc>
+          <w:tcPr>
+            <w:tcW w:w="1993" w:type="dxa"/>
+          </w:tcPr>
+          <w:p>
+            <w:r>
+              <w:t>Works now</w:t>
+            </w:r>
+          </w:p>
+        </w:tc>
+        <w:tc>
+          <w:tcPr>
+            <w:tcW w:w="1993" w:type="dxa"/>
+          </w:tcPr>
+          <w:p>
+            <w:r>
+              <w:t>n/a</w:t>
+            </w:r>
+          </w:p>
         </w:tc>
       </w:tr>
       <w:tr>
@@ -1227,43 +1350,80 @@
           <w:tcPr>
             <w:tcW w:w="1992" w:type="dxa"/>
           </w:tcPr>
-          <w:p/>
-        </w:tc>
-        <w:tc>
-          <w:tcPr>
-            <w:tcW w:w="1992" w:type="dxa"/>
-          </w:tcPr>
-          <w:p/>
-        </w:tc>
-        <w:tc>
-          <w:tcPr>
-            <w:tcW w:w="1992" w:type="dxa"/>
-          </w:tcPr>
-          <w:p/>
-        </w:tc>
-        <w:tc>
-          <w:tcPr>
-            <w:tcW w:w="1993" w:type="dxa"/>
-          </w:tcPr>
-          <w:p/>
-        </w:tc>
-        <w:tc>
-          <w:tcPr>
-            <w:tcW w:w="1993" w:type="dxa"/>
-          </w:tcPr>
-          <w:p/>
-        </w:tc>
-        <w:tc>
-          <w:tcPr>
-            <w:tcW w:w="1993" w:type="dxa"/>
-          </w:tcPr>
-          <w:p/>
-        </w:tc>
-        <w:tc>
-          <w:tcPr>
-            <w:tcW w:w="1993" w:type="dxa"/>
-          </w:tcPr>
-          <w:p/>
+          <w:p>
+            <w:r>
+              <w:lastRenderedPageBreak/>
+              <w:t>26/06</w:t>
+            </w:r>
+          </w:p>
+        </w:tc>
+        <w:tc>
+          <w:tcPr>
+            <w:tcW w:w="1992" w:type="dxa"/>
+          </w:tcPr>
+          <w:p>
+            <w:r>
+              <w:t>All the titles within the search function</w:t>
+            </w:r>
+          </w:p>
+        </w:tc>
+        <w:tc>
+          <w:tcPr>
+            <w:tcW w:w="1992" w:type="dxa"/>
+          </w:tcPr>
+          <w:p>
+            <w:r>
+              <w:t>expected</w:t>
+            </w:r>
+          </w:p>
+        </w:tc>
+        <w:tc>
+          <w:tcPr>
+            <w:tcW w:w="1993" w:type="dxa"/>
+          </w:tcPr>
+          <w:p>
+            <w:r>
+              <w:t>none</w:t>
+            </w:r>
+          </w:p>
+        </w:tc>
+        <w:tc>
+          <w:tcPr>
+            <w:tcW w:w="1993" w:type="dxa"/>
+          </w:tcPr>
+          <w:p>
+            <w:r>
+              <w:t xml:space="preserve">I should see the title of all the easy </w:t>
+            </w:r>
+            <w:proofErr w:type="spellStart"/>
+            <w:r>
+              <w:t>gui</w:t>
+            </w:r>
+            <w:proofErr w:type="spellEnd"/>
+            <w:r>
+              <w:t xml:space="preserve"> messages</w:t>
+            </w:r>
+          </w:p>
+        </w:tc>
+        <w:tc>
+          <w:tcPr>
+            <w:tcW w:w="1993" w:type="dxa"/>
+          </w:tcPr>
+          <w:p>
+            <w:r>
+              <w:t xml:space="preserve">All the pages had the right titles </w:t>
+            </w:r>
+          </w:p>
+        </w:tc>
+        <w:tc>
+          <w:tcPr>
+            <w:tcW w:w="1993" w:type="dxa"/>
+          </w:tcPr>
+          <w:p>
+            <w:r>
+              <w:t>n/a</w:t>
+            </w:r>
+          </w:p>
         </w:tc>
       </w:tr>
       <w:tr>
@@ -1274,43 +1434,97 @@
           <w:tcPr>
             <w:tcW w:w="1992" w:type="dxa"/>
           </w:tcPr>
-          <w:p/>
-        </w:tc>
-        <w:tc>
-          <w:tcPr>
-            <w:tcW w:w="1992" w:type="dxa"/>
-          </w:tcPr>
-          <w:p/>
-        </w:tc>
-        <w:tc>
-          <w:tcPr>
-            <w:tcW w:w="1992" w:type="dxa"/>
-          </w:tcPr>
-          <w:p/>
-        </w:tc>
-        <w:tc>
-          <w:tcPr>
-            <w:tcW w:w="1993" w:type="dxa"/>
-          </w:tcPr>
-          <w:p/>
-        </w:tc>
-        <w:tc>
-          <w:tcPr>
-            <w:tcW w:w="1993" w:type="dxa"/>
-          </w:tcPr>
-          <w:p/>
-        </w:tc>
-        <w:tc>
-          <w:tcPr>
-            <w:tcW w:w="1993" w:type="dxa"/>
-          </w:tcPr>
-          <w:p/>
-        </w:tc>
-        <w:tc>
-          <w:tcPr>
-            <w:tcW w:w="1993" w:type="dxa"/>
-          </w:tcPr>
-          <w:p/>
+          <w:p>
+            <w:r>
+              <w:t>26/06</w:t>
+            </w:r>
+          </w:p>
+        </w:tc>
+        <w:tc>
+          <w:tcPr>
+            <w:tcW w:w="1992" w:type="dxa"/>
+          </w:tcPr>
+          <w:p>
+            <w:r>
+              <w:t>A bunch of spaces before and after a query</w:t>
+            </w:r>
+          </w:p>
+        </w:tc>
+        <w:tc>
+          <w:tcPr>
+            <w:tcW w:w="1992" w:type="dxa"/>
+          </w:tcPr>
+          <w:p>
+            <w:r>
+              <w:t>invalid</w:t>
+            </w:r>
+          </w:p>
+        </w:tc>
+        <w:tc>
+          <w:tcPr>
+            <w:tcW w:w="1993" w:type="dxa"/>
+          </w:tcPr>
+          <w:p>
+            <w:proofErr w:type="gramStart"/>
+            <w:r>
+              <w:t xml:space="preserve">“  </w:t>
+            </w:r>
+            <w:proofErr w:type="gramEnd"/>
+            <w:r>
+              <w:t xml:space="preserve">   jane     </w:t>
+            </w:r>
+            <w:proofErr w:type="gramStart"/>
+            <w:r>
+              <w:t xml:space="preserve">  ”</w:t>
+            </w:r>
+            <w:proofErr w:type="gramEnd"/>
+          </w:p>
+        </w:tc>
+        <w:tc>
+          <w:tcPr>
+            <w:tcW w:w="1993" w:type="dxa"/>
+          </w:tcPr>
+          <w:p>
+            <w:r>
+              <w:t>“</w:t>
+            </w:r>
+            <w:proofErr w:type="gramStart"/>
+            <w:r>
+              <w:t>jane</w:t>
+            </w:r>
+            <w:proofErr w:type="gramEnd"/>
+            <w:r>
+              <w:t xml:space="preserve"> love”</w:t>
+            </w:r>
+          </w:p>
+        </w:tc>
+        <w:tc>
+          <w:tcPr>
+            <w:tcW w:w="1993" w:type="dxa"/>
+          </w:tcPr>
+          <w:p>
+            <w:r>
+              <w:t>“</w:t>
+            </w:r>
+            <w:proofErr w:type="gramStart"/>
+            <w:r>
+              <w:t>jane</w:t>
+            </w:r>
+            <w:proofErr w:type="gramEnd"/>
+            <w:r>
+              <w:t xml:space="preserve"> love”</w:t>
+            </w:r>
+          </w:p>
+        </w:tc>
+        <w:tc>
+          <w:tcPr>
+            <w:tcW w:w="1993" w:type="dxa"/>
+          </w:tcPr>
+          <w:p>
+            <w:r>
+              <w:t>n/a</w:t>
+            </w:r>
+          </w:p>
         </w:tc>
       </w:tr>
       <w:tr>
@@ -1318,43 +1532,71 @@
           <w:tcPr>
             <w:tcW w:w="1992" w:type="dxa"/>
           </w:tcPr>
-          <w:p/>
-        </w:tc>
-        <w:tc>
-          <w:tcPr>
-            <w:tcW w:w="1992" w:type="dxa"/>
-          </w:tcPr>
-          <w:p/>
-        </w:tc>
-        <w:tc>
-          <w:tcPr>
-            <w:tcW w:w="1992" w:type="dxa"/>
-          </w:tcPr>
-          <w:p/>
-        </w:tc>
-        <w:tc>
-          <w:tcPr>
-            <w:tcW w:w="1993" w:type="dxa"/>
-          </w:tcPr>
-          <w:p/>
-        </w:tc>
-        <w:tc>
-          <w:tcPr>
-            <w:tcW w:w="1993" w:type="dxa"/>
-          </w:tcPr>
-          <w:p/>
-        </w:tc>
-        <w:tc>
-          <w:tcPr>
-            <w:tcW w:w="1993" w:type="dxa"/>
-          </w:tcPr>
-          <w:p/>
-        </w:tc>
-        <w:tc>
-          <w:tcPr>
-            <w:tcW w:w="1993" w:type="dxa"/>
-          </w:tcPr>
-          <w:p/>
+          <w:p>
+            <w:r>
+              <w:t>26/06</w:t>
+            </w:r>
+          </w:p>
+        </w:tc>
+        <w:tc>
+          <w:tcPr>
+            <w:tcW w:w="1992" w:type="dxa"/>
+          </w:tcPr>
+          <w:p>
+            <w:r>
+              <w:t>Exiting at any point during the search</w:t>
+            </w:r>
+          </w:p>
+        </w:tc>
+        <w:tc>
+          <w:tcPr>
+            <w:tcW w:w="1992" w:type="dxa"/>
+          </w:tcPr>
+          <w:p>
+            <w:r>
+              <w:t>invalid</w:t>
+            </w:r>
+          </w:p>
+        </w:tc>
+        <w:tc>
+          <w:tcPr>
+            <w:tcW w:w="1993" w:type="dxa"/>
+          </w:tcPr>
+          <w:p>
+            <w:r>
+              <w:t>Exit/cancel</w:t>
+            </w:r>
+          </w:p>
+        </w:tc>
+        <w:tc>
+          <w:tcPr>
+            <w:tcW w:w="1993" w:type="dxa"/>
+          </w:tcPr>
+          <w:p>
+            <w:r>
+              <w:t>Exit to main menu</w:t>
+            </w:r>
+          </w:p>
+        </w:tc>
+        <w:tc>
+          <w:tcPr>
+            <w:tcW w:w="1993" w:type="dxa"/>
+          </w:tcPr>
+          <w:p>
+            <w:r>
+              <w:t>Worked for all interfaces apart from the enter query</w:t>
+            </w:r>
+          </w:p>
+        </w:tc>
+        <w:tc>
+          <w:tcPr>
+            <w:tcW w:w="1993" w:type="dxa"/>
+          </w:tcPr>
+          <w:p>
+            <w:r>
+              <w:t>Add validation so that a blank string will count as an exit to menu</w:t>
+            </w:r>
+          </w:p>
         </w:tc>
       </w:tr>
       <w:tr>
@@ -1365,43 +1607,71 @@
           <w:tcPr>
             <w:tcW w:w="1992" w:type="dxa"/>
           </w:tcPr>
-          <w:p/>
-        </w:tc>
-        <w:tc>
-          <w:tcPr>
-            <w:tcW w:w="1992" w:type="dxa"/>
-          </w:tcPr>
-          <w:p/>
-        </w:tc>
-        <w:tc>
-          <w:tcPr>
-            <w:tcW w:w="1992" w:type="dxa"/>
-          </w:tcPr>
-          <w:p/>
-        </w:tc>
-        <w:tc>
-          <w:tcPr>
-            <w:tcW w:w="1993" w:type="dxa"/>
-          </w:tcPr>
-          <w:p/>
-        </w:tc>
-        <w:tc>
-          <w:tcPr>
-            <w:tcW w:w="1993" w:type="dxa"/>
-          </w:tcPr>
-          <w:p/>
-        </w:tc>
-        <w:tc>
-          <w:tcPr>
-            <w:tcW w:w="1993" w:type="dxa"/>
-          </w:tcPr>
-          <w:p/>
-        </w:tc>
-        <w:tc>
-          <w:tcPr>
-            <w:tcW w:w="1993" w:type="dxa"/>
-          </w:tcPr>
-          <w:p/>
+          <w:p>
+            <w:r>
+              <w:t>26/06</w:t>
+            </w:r>
+          </w:p>
+        </w:tc>
+        <w:tc>
+          <w:tcPr>
+            <w:tcW w:w="1992" w:type="dxa"/>
+          </w:tcPr>
+          <w:p>
+            <w:r>
+              <w:t>“"</w:t>
+            </w:r>
+          </w:p>
+        </w:tc>
+        <w:tc>
+          <w:tcPr>
+            <w:tcW w:w="1992" w:type="dxa"/>
+          </w:tcPr>
+          <w:p>
+            <w:r>
+              <w:t>“”</w:t>
+            </w:r>
+          </w:p>
+        </w:tc>
+        <w:tc>
+          <w:tcPr>
+            <w:tcW w:w="1993" w:type="dxa"/>
+          </w:tcPr>
+          <w:p>
+            <w:r>
+              <w:t>“”</w:t>
+            </w:r>
+          </w:p>
+        </w:tc>
+        <w:tc>
+          <w:tcPr>
+            <w:tcW w:w="1993" w:type="dxa"/>
+          </w:tcPr>
+          <w:p>
+            <w:r>
+              <w:t>“”</w:t>
+            </w:r>
+          </w:p>
+        </w:tc>
+        <w:tc>
+          <w:tcPr>
+            <w:tcW w:w="1993" w:type="dxa"/>
+          </w:tcPr>
+          <w:p>
+            <w:r>
+              <w:t>No results found page</w:t>
+            </w:r>
+          </w:p>
+        </w:tc>
+        <w:tc>
+          <w:tcPr>
+            <w:tcW w:w="1993" w:type="dxa"/>
+          </w:tcPr>
+          <w:p>
+            <w:r>
+              <w:t>Add validation for None</w:t>
+            </w:r>
+          </w:p>
         </w:tc>
       </w:tr>
       <w:tr>
@@ -1409,43 +1679,71 @@
           <w:tcPr>
             <w:tcW w:w="1992" w:type="dxa"/>
           </w:tcPr>
-          <w:p/>
-        </w:tc>
-        <w:tc>
-          <w:tcPr>
-            <w:tcW w:w="1992" w:type="dxa"/>
-          </w:tcPr>
-          <w:p/>
-        </w:tc>
-        <w:tc>
-          <w:tcPr>
-            <w:tcW w:w="1992" w:type="dxa"/>
-          </w:tcPr>
-          <w:p/>
-        </w:tc>
-        <w:tc>
-          <w:tcPr>
-            <w:tcW w:w="1993" w:type="dxa"/>
-          </w:tcPr>
-          <w:p/>
-        </w:tc>
-        <w:tc>
-          <w:tcPr>
-            <w:tcW w:w="1993" w:type="dxa"/>
-          </w:tcPr>
-          <w:p/>
-        </w:tc>
-        <w:tc>
-          <w:tcPr>
-            <w:tcW w:w="1993" w:type="dxa"/>
-          </w:tcPr>
-          <w:p/>
-        </w:tc>
-        <w:tc>
-          <w:tcPr>
-            <w:tcW w:w="1993" w:type="dxa"/>
-          </w:tcPr>
-          <w:p/>
+          <w:p>
+            <w:r>
+              <w:t>26/06</w:t>
+            </w:r>
+          </w:p>
+        </w:tc>
+        <w:tc>
+          <w:tcPr>
+            <w:tcW w:w="1992" w:type="dxa"/>
+          </w:tcPr>
+          <w:p>
+            <w:r>
+              <w:t>“”</w:t>
+            </w:r>
+          </w:p>
+        </w:tc>
+        <w:tc>
+          <w:tcPr>
+            <w:tcW w:w="1992" w:type="dxa"/>
+          </w:tcPr>
+          <w:p>
+            <w:r>
+              <w:t>“”</w:t>
+            </w:r>
+          </w:p>
+        </w:tc>
+        <w:tc>
+          <w:tcPr>
+            <w:tcW w:w="1993" w:type="dxa"/>
+          </w:tcPr>
+          <w:p>
+            <w:r>
+              <w:t>“”</w:t>
+            </w:r>
+          </w:p>
+        </w:tc>
+        <w:tc>
+          <w:tcPr>
+            <w:tcW w:w="1993" w:type="dxa"/>
+          </w:tcPr>
+          <w:p>
+            <w:r>
+              <w:t>“”</w:t>
+            </w:r>
+          </w:p>
+        </w:tc>
+        <w:tc>
+          <w:tcPr>
+            <w:tcW w:w="1993" w:type="dxa"/>
+          </w:tcPr>
+          <w:p>
+            <w:r>
+              <w:t>“”</w:t>
+            </w:r>
+          </w:p>
+        </w:tc>
+        <w:tc>
+          <w:tcPr>
+            <w:tcW w:w="1993" w:type="dxa"/>
+          </w:tcPr>
+          <w:p>
+            <w:r>
+              <w:t>Stop making the query force the input into a string</w:t>
+            </w:r>
+          </w:p>
         </w:tc>
       </w:tr>
       <w:tr>
@@ -1456,43 +1754,71 @@
           <w:tcPr>
             <w:tcW w:w="1992" w:type="dxa"/>
           </w:tcPr>
-          <w:p/>
-        </w:tc>
-        <w:tc>
-          <w:tcPr>
-            <w:tcW w:w="1992" w:type="dxa"/>
-          </w:tcPr>
-          <w:p/>
-        </w:tc>
-        <w:tc>
-          <w:tcPr>
-            <w:tcW w:w="1992" w:type="dxa"/>
-          </w:tcPr>
-          <w:p/>
-        </w:tc>
-        <w:tc>
-          <w:tcPr>
-            <w:tcW w:w="1993" w:type="dxa"/>
-          </w:tcPr>
-          <w:p/>
-        </w:tc>
-        <w:tc>
-          <w:tcPr>
-            <w:tcW w:w="1993" w:type="dxa"/>
-          </w:tcPr>
-          <w:p/>
-        </w:tc>
-        <w:tc>
-          <w:tcPr>
-            <w:tcW w:w="1993" w:type="dxa"/>
-          </w:tcPr>
-          <w:p/>
-        </w:tc>
-        <w:tc>
-          <w:tcPr>
-            <w:tcW w:w="1993" w:type="dxa"/>
-          </w:tcPr>
-          <w:p/>
+          <w:p>
+            <w:r>
+              <w:t>26/06</w:t>
+            </w:r>
+          </w:p>
+        </w:tc>
+        <w:tc>
+          <w:tcPr>
+            <w:tcW w:w="1992" w:type="dxa"/>
+          </w:tcPr>
+          <w:p>
+            <w:r>
+              <w:t>“”</w:t>
+            </w:r>
+          </w:p>
+        </w:tc>
+        <w:tc>
+          <w:tcPr>
+            <w:tcW w:w="1992" w:type="dxa"/>
+          </w:tcPr>
+          <w:p>
+            <w:r>
+              <w:t>“”</w:t>
+            </w:r>
+          </w:p>
+        </w:tc>
+        <w:tc>
+          <w:tcPr>
+            <w:tcW w:w="1993" w:type="dxa"/>
+          </w:tcPr>
+          <w:p>
+            <w:r>
+              <w:t>“”</w:t>
+            </w:r>
+          </w:p>
+        </w:tc>
+        <w:tc>
+          <w:tcPr>
+            <w:tcW w:w="1993" w:type="dxa"/>
+          </w:tcPr>
+          <w:p>
+            <w:r>
+              <w:t>“”</w:t>
+            </w:r>
+          </w:p>
+        </w:tc>
+        <w:tc>
+          <w:tcPr>
+            <w:tcW w:w="1993" w:type="dxa"/>
+          </w:tcPr>
+          <w:p>
+            <w:r>
+              <w:t>Works as intended</w:t>
+            </w:r>
+          </w:p>
+        </w:tc>
+        <w:tc>
+          <w:tcPr>
+            <w:tcW w:w="1993" w:type="dxa"/>
+          </w:tcPr>
+          <w:p>
+            <w:r>
+              <w:t>n/a</w:t>
+            </w:r>
+          </w:p>
         </w:tc>
       </w:tr>
       <w:tr>
@@ -1588,7 +1914,6 @@
           </w:tcPr>
           <w:p>
             <w:r>
-              <w:lastRenderedPageBreak/>
               <w:t>Date</w:t>
             </w:r>
           </w:p>
@@ -1820,7 +2145,11 @@
             </w:r>
             <w:proofErr w:type="gramEnd"/>
             <w:r>
-              <w:t xml:space="preserve"> stop the next pages from displaying in the other functions that use fancy output</w:t>
+              <w:t xml:space="preserve"> stop the next pages from displaying in </w:t>
+            </w:r>
+            <w:r>
+              <w:lastRenderedPageBreak/>
+              <w:t>the other functions that use fancy output</w:t>
             </w:r>
           </w:p>
         </w:tc>
@@ -2097,7 +2426,6 @@
           </w:tcPr>
           <w:p>
             <w:r>
-              <w:lastRenderedPageBreak/>
               <w:t>Date</w:t>
             </w:r>
           </w:p>
@@ -3811,26 +4139,6 @@
 </file>
 
 <file path=customXml/item1.xml><?xml version="1.0" encoding="utf-8"?>
-<p:properties xmlns:p="http://schemas.microsoft.com/office/2006/metadata/properties" xmlns:xsi="http://www.w3.org/2001/XMLSchema-instance" xmlns:pc="http://schemas.microsoft.com/office/infopath/2007/PartnerControls">
-  <documentManagement>
-    <TaxCatchAll xmlns="36c75000-58b1-48ef-889f-834f55adc240" xsi:nil="true"/>
-    <lcf76f155ced4ddcb4097134ff3c332f xmlns="123be271-b045-42f2-9f8f-350d6f8ef38d">
-      <Terms xmlns="http://schemas.microsoft.com/office/infopath/2007/PartnerControls"/>
-    </lcf76f155ced4ddcb4097134ff3c332f>
-  </documentManagement>
-</p:properties>
-</file>
-
-<file path=customXml/item2.xml><?xml version="1.0" encoding="utf-8"?>
-<?mso-contentType ?>
-<FormTemplates xmlns="http://schemas.microsoft.com/sharepoint/v3/contenttype/forms">
-  <Display>DocumentLibraryForm</Display>
-  <Edit>DocumentLibraryForm</Edit>
-  <New>DocumentLibraryForm</New>
-</FormTemplates>
-</file>
-
-<file path=customXml/item3.xml><?xml version="1.0" encoding="utf-8"?>
 <ct:contentTypeSchema xmlns:ct="http://schemas.microsoft.com/office/2006/metadata/contentType" xmlns:ma="http://schemas.microsoft.com/office/2006/metadata/properties/metaAttributes" ct:_="" ma:_="" ma:contentTypeName="Document" ma:contentTypeID="0x0101007E8B0F3A3D93E84AB524F8279E19E7B7" ma:contentTypeVersion="11" ma:contentTypeDescription="Create a new document." ma:contentTypeScope="" ma:versionID="857d14907125e99ca9f435da587db4e2">
   <xsd:schema xmlns:xsd="http://www.w3.org/2001/XMLSchema" xmlns:xs="http://www.w3.org/2001/XMLSchema" xmlns:p="http://schemas.microsoft.com/office/2006/metadata/properties" xmlns:ns2="123be271-b045-42f2-9f8f-350d6f8ef38d" xmlns:ns3="36c75000-58b1-48ef-889f-834f55adc240" targetNamespace="http://schemas.microsoft.com/office/2006/metadata/properties" ma:root="true" ma:fieldsID="2b82e7a265a00a58c708e3a9a583fdbf" ns2:_="" ns3:_="">
     <xsd:import namespace="123be271-b045-42f2-9f8f-350d6f8ef38d"/>
@@ -4025,30 +4333,31 @@
 </ct:contentTypeSchema>
 </file>
 
+<file path=customXml/item2.xml><?xml version="1.0" encoding="utf-8"?>
+<?mso-contentType ?>
+<FormTemplates xmlns="http://schemas.microsoft.com/sharepoint/v3/contenttype/forms">
+  <Display>DocumentLibraryForm</Display>
+  <Edit>DocumentLibraryForm</Edit>
+  <New>DocumentLibraryForm</New>
+</FormTemplates>
+</file>
+
+<file path=customXml/item3.xml><?xml version="1.0" encoding="utf-8"?>
+<p:properties xmlns:p="http://schemas.microsoft.com/office/2006/metadata/properties" xmlns:xsi="http://www.w3.org/2001/XMLSchema-instance" xmlns:pc="http://schemas.microsoft.com/office/infopath/2007/PartnerControls">
+  <documentManagement>
+    <TaxCatchAll xmlns="36c75000-58b1-48ef-889f-834f55adc240" xsi:nil="true"/>
+    <lcf76f155ced4ddcb4097134ff3c332f xmlns="123be271-b045-42f2-9f8f-350d6f8ef38d">
+      <Terms xmlns="http://schemas.microsoft.com/office/infopath/2007/PartnerControls"/>
+    </lcf76f155ced4ddcb4097134ff3c332f>
+  </documentManagement>
+</p:properties>
+</file>
+
 <file path=customXml/item4.xml><?xml version="1.0" encoding="utf-8"?>
 <b:Sources xmlns:b="http://schemas.openxmlformats.org/officeDocument/2006/bibliography" xmlns="http://schemas.openxmlformats.org/officeDocument/2006/bibliography" SelectedStyle="\APASixthEditionOfficeOnline.xsl" StyleName="APA" Version="6"/>
 </file>
 
 <file path=customXml/itemProps1.xml><?xml version="1.0" encoding="utf-8"?>
-<ds:datastoreItem xmlns:ds="http://schemas.openxmlformats.org/officeDocument/2006/customXml" ds:itemID="{C7515DB5-DEF0-4F12-A4AA-38224E91E24A}">
-  <ds:schemaRefs>
-    <ds:schemaRef ds:uri="http://schemas.microsoft.com/office/2006/metadata/properties"/>
-    <ds:schemaRef ds:uri="http://schemas.microsoft.com/office/infopath/2007/PartnerControls"/>
-    <ds:schemaRef ds:uri="36c75000-58b1-48ef-889f-834f55adc240"/>
-    <ds:schemaRef ds:uri="123be271-b045-42f2-9f8f-350d6f8ef38d"/>
-  </ds:schemaRefs>
-</ds:datastoreItem>
-</file>
-
-<file path=customXml/itemProps2.xml><?xml version="1.0" encoding="utf-8"?>
-<ds:datastoreItem xmlns:ds="http://schemas.openxmlformats.org/officeDocument/2006/customXml" ds:itemID="{1D738709-4E75-423A-A58E-A367BEE6EA78}">
-  <ds:schemaRefs>
-    <ds:schemaRef ds:uri="http://schemas.microsoft.com/sharepoint/v3/contenttype/forms"/>
-  </ds:schemaRefs>
-</ds:datastoreItem>
-</file>
-
-<file path=customXml/itemProps3.xml><?xml version="1.0" encoding="utf-8"?>
 <ds:datastoreItem xmlns:ds="http://schemas.openxmlformats.org/officeDocument/2006/customXml" ds:itemID="{1A2AD3AA-B754-4655-957F-F1B126635C66}">
   <ds:schemaRefs>
     <ds:schemaRef ds:uri="http://schemas.microsoft.com/office/2006/metadata/contentType"/>
@@ -4067,6 +4376,25 @@
 </ds:datastoreItem>
 </file>
 
+<file path=customXml/itemProps2.xml><?xml version="1.0" encoding="utf-8"?>
+<ds:datastoreItem xmlns:ds="http://schemas.openxmlformats.org/officeDocument/2006/customXml" ds:itemID="{1D738709-4E75-423A-A58E-A367BEE6EA78}">
+  <ds:schemaRefs>
+    <ds:schemaRef ds:uri="http://schemas.microsoft.com/sharepoint/v3/contenttype/forms"/>
+  </ds:schemaRefs>
+</ds:datastoreItem>
+</file>
+
+<file path=customXml/itemProps3.xml><?xml version="1.0" encoding="utf-8"?>
+<ds:datastoreItem xmlns:ds="http://schemas.openxmlformats.org/officeDocument/2006/customXml" ds:itemID="{C7515DB5-DEF0-4F12-A4AA-38224E91E24A}">
+  <ds:schemaRefs>
+    <ds:schemaRef ds:uri="http://schemas.microsoft.com/office/2006/metadata/properties"/>
+    <ds:schemaRef ds:uri="http://schemas.microsoft.com/office/infopath/2007/PartnerControls"/>
+    <ds:schemaRef ds:uri="36c75000-58b1-48ef-889f-834f55adc240"/>
+    <ds:schemaRef ds:uri="123be271-b045-42f2-9f8f-350d6f8ef38d"/>
+  </ds:schemaRefs>
+</ds:datastoreItem>
+</file>
+
 <file path=customXml/itemProps4.xml><?xml version="1.0" encoding="utf-8"?>
 <ds:datastoreItem xmlns:ds="http://schemas.openxmlformats.org/officeDocument/2006/customXml" ds:itemID="{0AD9E328-5829-4FCB-8F15-64CBC3EAF8A9}">
   <ds:schemaRefs>

</xml_diff>

<commit_message>
finished variable reset, almost finished work on input validation function
</commit_message>
<xml_diff>
--- a/91896 Testing.docx
+++ b/91896 Testing.docx
@@ -165,15 +165,7 @@
           </w:tcPr>
           <w:p>
             <w:r>
-              <w:t xml:space="preserve">The </w:t>
-            </w:r>
-            <w:proofErr w:type="spellStart"/>
-            <w:r>
-              <w:t>easygui</w:t>
-            </w:r>
-            <w:proofErr w:type="spellEnd"/>
-            <w:r>
-              <w:t xml:space="preserve"> choice box</w:t>
+              <w:t>The easygui choice box</w:t>
             </w:r>
           </w:p>
         </w:tc>
@@ -848,49 +840,17 @@
           </w:tcPr>
           <w:p>
             <w:r>
-              <w:t xml:space="preserve">Crashes due to list </w:t>
-            </w:r>
-            <w:proofErr w:type="spellStart"/>
-            <w:r>
-              <w:t>indice</w:t>
-            </w:r>
-            <w:proofErr w:type="spellEnd"/>
-            <w:r>
-              <w:t xml:space="preserve"> being a string</w:t>
-            </w:r>
-          </w:p>
-        </w:tc>
-        <w:tc>
-          <w:tcPr>
-            <w:tcW w:w="1993" w:type="dxa"/>
-          </w:tcPr>
-          <w:p>
-            <w:r>
-              <w:t xml:space="preserve">Use a for loop and use the </w:t>
-            </w:r>
-            <w:proofErr w:type="gramStart"/>
-            <w:r>
-              <w:t>for loop</w:t>
-            </w:r>
-            <w:proofErr w:type="gramEnd"/>
-            <w:r>
-              <w:t xml:space="preserve"> variable as opposed to a </w:t>
-            </w:r>
-            <w:proofErr w:type="gramStart"/>
-            <w:r>
-              <w:t>list(</w:t>
-            </w:r>
-            <w:proofErr w:type="gramEnd"/>
-            <w:r>
-              <w:t xml:space="preserve">loop </w:t>
-            </w:r>
-            <w:proofErr w:type="spellStart"/>
-            <w:r>
-              <w:t>vairable</w:t>
-            </w:r>
-            <w:proofErr w:type="spellEnd"/>
-            <w:r>
-              <w:t>)</w:t>
+              <w:t>Crashes due to list indice being a string</w:t>
+            </w:r>
+          </w:p>
+        </w:tc>
+        <w:tc>
+          <w:tcPr>
+            <w:tcW w:w="1993" w:type="dxa"/>
+          </w:tcPr>
+          <w:p>
+            <w:r>
+              <w:t>Use a for loop and use the for loop variable as opposed to a list(loop vairable)</w:t>
             </w:r>
           </w:p>
         </w:tc>
@@ -1393,15 +1353,7 @@
           </w:tcPr>
           <w:p>
             <w:r>
-              <w:t xml:space="preserve">I should see the title of all the easy </w:t>
-            </w:r>
-            <w:proofErr w:type="spellStart"/>
-            <w:r>
-              <w:t>gui</w:t>
-            </w:r>
-            <w:proofErr w:type="spellEnd"/>
-            <w:r>
-              <w:t xml:space="preserve"> messages</w:t>
+              <w:t>I should see the title of all the easy gui messages</w:t>
             </w:r>
           </w:p>
         </w:tc>
@@ -1465,54 +1417,28 @@
             <w:tcW w:w="1993" w:type="dxa"/>
           </w:tcPr>
           <w:p>
-            <w:proofErr w:type="gramStart"/>
-            <w:r>
-              <w:t xml:space="preserve">“  </w:t>
-            </w:r>
-            <w:proofErr w:type="gramEnd"/>
-            <w:r>
-              <w:t xml:space="preserve">   jane     </w:t>
-            </w:r>
-            <w:proofErr w:type="gramStart"/>
-            <w:r>
-              <w:t xml:space="preserve">  ”</w:t>
-            </w:r>
-            <w:proofErr w:type="gramEnd"/>
-          </w:p>
-        </w:tc>
-        <w:tc>
-          <w:tcPr>
-            <w:tcW w:w="1993" w:type="dxa"/>
-          </w:tcPr>
-          <w:p>
-            <w:r>
-              <w:t>“</w:t>
-            </w:r>
-            <w:proofErr w:type="gramStart"/>
-            <w:r>
-              <w:t>jane</w:t>
-            </w:r>
-            <w:proofErr w:type="gramEnd"/>
-            <w:r>
-              <w:t xml:space="preserve"> love”</w:t>
-            </w:r>
-          </w:p>
-        </w:tc>
-        <w:tc>
-          <w:tcPr>
-            <w:tcW w:w="1993" w:type="dxa"/>
-          </w:tcPr>
-          <w:p>
-            <w:r>
-              <w:t>“</w:t>
-            </w:r>
-            <w:proofErr w:type="gramStart"/>
-            <w:r>
-              <w:t>jane</w:t>
-            </w:r>
-            <w:proofErr w:type="gramEnd"/>
-            <w:r>
-              <w:t xml:space="preserve"> love”</w:t>
+            <w:r>
+              <w:t>“     jane       ”</w:t>
+            </w:r>
+          </w:p>
+        </w:tc>
+        <w:tc>
+          <w:tcPr>
+            <w:tcW w:w="1993" w:type="dxa"/>
+          </w:tcPr>
+          <w:p>
+            <w:r>
+              <w:t>“jane love”</w:t>
+            </w:r>
+          </w:p>
+        </w:tc>
+        <w:tc>
+          <w:tcPr>
+            <w:tcW w:w="1993" w:type="dxa"/>
+          </w:tcPr>
+          <w:p>
+            <w:r>
+              <w:t>“jane love”</w:t>
             </w:r>
           </w:p>
         </w:tc>
@@ -2036,33 +1962,17 @@
           </w:tcPr>
           <w:p>
             <w:r>
-              <w:t xml:space="preserve">It would continue to display, the </w:t>
-            </w:r>
-            <w:proofErr w:type="spellStart"/>
-            <w:r>
-              <w:t>eixt</w:t>
-            </w:r>
-            <w:proofErr w:type="spellEnd"/>
-            <w:r>
-              <w:t xml:space="preserve"> button works as a next button</w:t>
-            </w:r>
-          </w:p>
-        </w:tc>
-        <w:tc>
-          <w:tcPr>
-            <w:tcW w:w="1993" w:type="dxa"/>
-          </w:tcPr>
-          <w:p>
-            <w:r>
-              <w:t xml:space="preserve">Have the function return nothing in the </w:t>
-            </w:r>
-            <w:proofErr w:type="spellStart"/>
-            <w:r>
-              <w:t>elif</w:t>
-            </w:r>
-            <w:proofErr w:type="spellEnd"/>
-            <w:r>
-              <w:t xml:space="preserve"> statement</w:t>
+              <w:t>It would continue to display, the eixt button works as a next button</w:t>
+            </w:r>
+          </w:p>
+        </w:tc>
+        <w:tc>
+          <w:tcPr>
+            <w:tcW w:w="1993" w:type="dxa"/>
+          </w:tcPr>
+          <w:p>
+            <w:r>
+              <w:t>Have the function return nothing in the elif statement</w:t>
             </w:r>
           </w:p>
         </w:tc>
@@ -2137,15 +2047,7 @@
           </w:tcPr>
           <w:p>
             <w:r>
-              <w:t xml:space="preserve">Have the function return the user </w:t>
-            </w:r>
-            <w:proofErr w:type="gramStart"/>
-            <w:r>
-              <w:t>choice  and</w:t>
-            </w:r>
-            <w:proofErr w:type="gramEnd"/>
-            <w:r>
-              <w:t xml:space="preserve"> stop the next pages from displaying in </w:t>
+              <w:t xml:space="preserve">Have the function return the user choice  and stop the next pages from displaying in </w:t>
             </w:r>
             <w:r>
               <w:lastRenderedPageBreak/>
@@ -2246,6 +2148,720 @@
         </w:tc>
       </w:tr>
       <w:tr>
+        <w:tc>
+          <w:tcPr>
+            <w:tcW w:w="1992" w:type="dxa"/>
+          </w:tcPr>
+          <w:p/>
+        </w:tc>
+        <w:tc>
+          <w:tcPr>
+            <w:tcW w:w="1992" w:type="dxa"/>
+          </w:tcPr>
+          <w:p/>
+        </w:tc>
+        <w:tc>
+          <w:tcPr>
+            <w:tcW w:w="1992" w:type="dxa"/>
+          </w:tcPr>
+          <w:p/>
+        </w:tc>
+        <w:tc>
+          <w:tcPr>
+            <w:tcW w:w="1993" w:type="dxa"/>
+          </w:tcPr>
+          <w:p/>
+        </w:tc>
+        <w:tc>
+          <w:tcPr>
+            <w:tcW w:w="1993" w:type="dxa"/>
+          </w:tcPr>
+          <w:p/>
+        </w:tc>
+        <w:tc>
+          <w:tcPr>
+            <w:tcW w:w="1993" w:type="dxa"/>
+          </w:tcPr>
+          <w:p/>
+        </w:tc>
+        <w:tc>
+          <w:tcPr>
+            <w:tcW w:w="1993" w:type="dxa"/>
+          </w:tcPr>
+          <w:p/>
+        </w:tc>
+      </w:tr>
+    </w:tbl>
+    <w:p/>
+    <w:tbl>
+      <w:tblPr>
+        <w:tblStyle w:val="PlainTable1"/>
+        <w:tblW w:w="0" w:type="auto"/>
+        <w:tblLook w:val="0420" w:firstRow="1" w:lastRow="0" w:firstColumn="0" w:lastColumn="0" w:noHBand="0" w:noVBand="1"/>
+      </w:tblPr>
+      <w:tblGrid>
+        <w:gridCol w:w="1992"/>
+        <w:gridCol w:w="1992"/>
+        <w:gridCol w:w="1992"/>
+        <w:gridCol w:w="1993"/>
+        <w:gridCol w:w="1993"/>
+        <w:gridCol w:w="1993"/>
+        <w:gridCol w:w="1993"/>
+      </w:tblGrid>
+      <w:tr>
+        <w:trPr>
+          <w:cnfStyle w:val="100000000000" w:firstRow="1" w:lastRow="0" w:firstColumn="0" w:lastColumn="0" w:oddVBand="0" w:evenVBand="0" w:oddHBand="0" w:evenHBand="0" w:firstRowFirstColumn="0" w:firstRowLastColumn="0" w:lastRowFirstColumn="0" w:lastRowLastColumn="0"/>
+        </w:trPr>
+        <w:tc>
+          <w:tcPr>
+            <w:tcW w:w="13948" w:type="dxa"/>
+            <w:gridSpan w:val="7"/>
+            <w:shd w:val="clear" w:color="auto" w:fill="F2CEED" w:themeFill="accent5" w:themeFillTint="33"/>
+          </w:tcPr>
+          <w:p/>
+        </w:tc>
+      </w:tr>
+      <w:tr>
+        <w:trPr>
+          <w:cnfStyle w:val="000000100000" w:firstRow="0" w:lastRow="0" w:firstColumn="0" w:lastColumn="0" w:oddVBand="0" w:evenVBand="0" w:oddHBand="1" w:evenHBand="0" w:firstRowFirstColumn="0" w:firstRowLastColumn="0" w:lastRowFirstColumn="0" w:lastRowLastColumn="0"/>
+        </w:trPr>
+        <w:tc>
+          <w:tcPr>
+            <w:tcW w:w="1992" w:type="dxa"/>
+          </w:tcPr>
+          <w:p/>
+        </w:tc>
+        <w:tc>
+          <w:tcPr>
+            <w:tcW w:w="1992" w:type="dxa"/>
+          </w:tcPr>
+          <w:p/>
+        </w:tc>
+        <w:tc>
+          <w:tcPr>
+            <w:tcW w:w="1992" w:type="dxa"/>
+          </w:tcPr>
+          <w:p/>
+        </w:tc>
+        <w:tc>
+          <w:tcPr>
+            <w:tcW w:w="1993" w:type="dxa"/>
+          </w:tcPr>
+          <w:p/>
+        </w:tc>
+        <w:tc>
+          <w:tcPr>
+            <w:tcW w:w="1993" w:type="dxa"/>
+          </w:tcPr>
+          <w:p/>
+        </w:tc>
+        <w:tc>
+          <w:tcPr>
+            <w:tcW w:w="1993" w:type="dxa"/>
+          </w:tcPr>
+          <w:p/>
+        </w:tc>
+        <w:tc>
+          <w:tcPr>
+            <w:tcW w:w="1993" w:type="dxa"/>
+          </w:tcPr>
+          <w:p/>
+        </w:tc>
+      </w:tr>
+      <w:tr>
+        <w:tc>
+          <w:tcPr>
+            <w:tcW w:w="1992" w:type="dxa"/>
+          </w:tcPr>
+          <w:p/>
+        </w:tc>
+        <w:tc>
+          <w:tcPr>
+            <w:tcW w:w="1992" w:type="dxa"/>
+          </w:tcPr>
+          <w:p/>
+        </w:tc>
+        <w:tc>
+          <w:tcPr>
+            <w:tcW w:w="1992" w:type="dxa"/>
+          </w:tcPr>
+          <w:p/>
+        </w:tc>
+        <w:tc>
+          <w:tcPr>
+            <w:tcW w:w="1993" w:type="dxa"/>
+          </w:tcPr>
+          <w:p/>
+        </w:tc>
+        <w:tc>
+          <w:tcPr>
+            <w:tcW w:w="1993" w:type="dxa"/>
+          </w:tcPr>
+          <w:p/>
+        </w:tc>
+        <w:tc>
+          <w:tcPr>
+            <w:tcW w:w="1993" w:type="dxa"/>
+          </w:tcPr>
+          <w:p/>
+        </w:tc>
+        <w:tc>
+          <w:tcPr>
+            <w:tcW w:w="1993" w:type="dxa"/>
+          </w:tcPr>
+          <w:p/>
+        </w:tc>
+      </w:tr>
+      <w:tr>
+        <w:trPr>
+          <w:cnfStyle w:val="000000100000" w:firstRow="0" w:lastRow="0" w:firstColumn="0" w:lastColumn="0" w:oddVBand="0" w:evenVBand="0" w:oddHBand="1" w:evenHBand="0" w:firstRowFirstColumn="0" w:firstRowLastColumn="0" w:lastRowFirstColumn="0" w:lastRowLastColumn="0"/>
+        </w:trPr>
+        <w:tc>
+          <w:tcPr>
+            <w:tcW w:w="1992" w:type="dxa"/>
+          </w:tcPr>
+          <w:p/>
+        </w:tc>
+        <w:tc>
+          <w:tcPr>
+            <w:tcW w:w="1992" w:type="dxa"/>
+          </w:tcPr>
+          <w:p/>
+        </w:tc>
+        <w:tc>
+          <w:tcPr>
+            <w:tcW w:w="1992" w:type="dxa"/>
+          </w:tcPr>
+          <w:p/>
+        </w:tc>
+        <w:tc>
+          <w:tcPr>
+            <w:tcW w:w="1993" w:type="dxa"/>
+          </w:tcPr>
+          <w:p/>
+        </w:tc>
+        <w:tc>
+          <w:tcPr>
+            <w:tcW w:w="1993" w:type="dxa"/>
+          </w:tcPr>
+          <w:p/>
+        </w:tc>
+        <w:tc>
+          <w:tcPr>
+            <w:tcW w:w="1993" w:type="dxa"/>
+          </w:tcPr>
+          <w:p/>
+        </w:tc>
+        <w:tc>
+          <w:tcPr>
+            <w:tcW w:w="1993" w:type="dxa"/>
+          </w:tcPr>
+          <w:p/>
+        </w:tc>
+      </w:tr>
+      <w:tr>
+        <w:tc>
+          <w:tcPr>
+            <w:tcW w:w="1992" w:type="dxa"/>
+          </w:tcPr>
+          <w:p/>
+        </w:tc>
+        <w:tc>
+          <w:tcPr>
+            <w:tcW w:w="1992" w:type="dxa"/>
+          </w:tcPr>
+          <w:p/>
+        </w:tc>
+        <w:tc>
+          <w:tcPr>
+            <w:tcW w:w="1992" w:type="dxa"/>
+          </w:tcPr>
+          <w:p/>
+        </w:tc>
+        <w:tc>
+          <w:tcPr>
+            <w:tcW w:w="1993" w:type="dxa"/>
+          </w:tcPr>
+          <w:p/>
+        </w:tc>
+        <w:tc>
+          <w:tcPr>
+            <w:tcW w:w="1993" w:type="dxa"/>
+          </w:tcPr>
+          <w:p/>
+        </w:tc>
+        <w:tc>
+          <w:tcPr>
+            <w:tcW w:w="1993" w:type="dxa"/>
+          </w:tcPr>
+          <w:p/>
+        </w:tc>
+        <w:tc>
+          <w:tcPr>
+            <w:tcW w:w="1993" w:type="dxa"/>
+          </w:tcPr>
+          <w:p/>
+        </w:tc>
+      </w:tr>
+      <w:tr>
+        <w:trPr>
+          <w:cnfStyle w:val="000000100000" w:firstRow="0" w:lastRow="0" w:firstColumn="0" w:lastColumn="0" w:oddVBand="0" w:evenVBand="0" w:oddHBand="1" w:evenHBand="0" w:firstRowFirstColumn="0" w:firstRowLastColumn="0" w:lastRowFirstColumn="0" w:lastRowLastColumn="0"/>
+        </w:trPr>
+        <w:tc>
+          <w:tcPr>
+            <w:tcW w:w="1992" w:type="dxa"/>
+          </w:tcPr>
+          <w:p/>
+        </w:tc>
+        <w:tc>
+          <w:tcPr>
+            <w:tcW w:w="1992" w:type="dxa"/>
+          </w:tcPr>
+          <w:p/>
+        </w:tc>
+        <w:tc>
+          <w:tcPr>
+            <w:tcW w:w="1992" w:type="dxa"/>
+          </w:tcPr>
+          <w:p/>
+        </w:tc>
+        <w:tc>
+          <w:tcPr>
+            <w:tcW w:w="1993" w:type="dxa"/>
+          </w:tcPr>
+          <w:p/>
+        </w:tc>
+        <w:tc>
+          <w:tcPr>
+            <w:tcW w:w="1993" w:type="dxa"/>
+          </w:tcPr>
+          <w:p/>
+        </w:tc>
+        <w:tc>
+          <w:tcPr>
+            <w:tcW w:w="1993" w:type="dxa"/>
+          </w:tcPr>
+          <w:p/>
+        </w:tc>
+        <w:tc>
+          <w:tcPr>
+            <w:tcW w:w="1993" w:type="dxa"/>
+          </w:tcPr>
+          <w:p/>
+        </w:tc>
+      </w:tr>
+      <w:tr>
+        <w:tc>
+          <w:tcPr>
+            <w:tcW w:w="1992" w:type="dxa"/>
+          </w:tcPr>
+          <w:p/>
+        </w:tc>
+        <w:tc>
+          <w:tcPr>
+            <w:tcW w:w="1992" w:type="dxa"/>
+          </w:tcPr>
+          <w:p/>
+        </w:tc>
+        <w:tc>
+          <w:tcPr>
+            <w:tcW w:w="1992" w:type="dxa"/>
+          </w:tcPr>
+          <w:p/>
+        </w:tc>
+        <w:tc>
+          <w:tcPr>
+            <w:tcW w:w="1993" w:type="dxa"/>
+          </w:tcPr>
+          <w:p/>
+        </w:tc>
+        <w:tc>
+          <w:tcPr>
+            <w:tcW w:w="1993" w:type="dxa"/>
+          </w:tcPr>
+          <w:p/>
+        </w:tc>
+        <w:tc>
+          <w:tcPr>
+            <w:tcW w:w="1993" w:type="dxa"/>
+          </w:tcPr>
+          <w:p/>
+        </w:tc>
+        <w:tc>
+          <w:tcPr>
+            <w:tcW w:w="1993" w:type="dxa"/>
+          </w:tcPr>
+          <w:p/>
+        </w:tc>
+      </w:tr>
+      <w:tr>
+        <w:trPr>
+          <w:cnfStyle w:val="000000100000" w:firstRow="0" w:lastRow="0" w:firstColumn="0" w:lastColumn="0" w:oddVBand="0" w:evenVBand="0" w:oddHBand="1" w:evenHBand="0" w:firstRowFirstColumn="0" w:firstRowLastColumn="0" w:lastRowFirstColumn="0" w:lastRowLastColumn="0"/>
+        </w:trPr>
+        <w:tc>
+          <w:tcPr>
+            <w:tcW w:w="1992" w:type="dxa"/>
+          </w:tcPr>
+          <w:p/>
+        </w:tc>
+        <w:tc>
+          <w:tcPr>
+            <w:tcW w:w="1992" w:type="dxa"/>
+          </w:tcPr>
+          <w:p/>
+        </w:tc>
+        <w:tc>
+          <w:tcPr>
+            <w:tcW w:w="1992" w:type="dxa"/>
+          </w:tcPr>
+          <w:p/>
+        </w:tc>
+        <w:tc>
+          <w:tcPr>
+            <w:tcW w:w="1993" w:type="dxa"/>
+          </w:tcPr>
+          <w:p/>
+        </w:tc>
+        <w:tc>
+          <w:tcPr>
+            <w:tcW w:w="1993" w:type="dxa"/>
+          </w:tcPr>
+          <w:p/>
+        </w:tc>
+        <w:tc>
+          <w:tcPr>
+            <w:tcW w:w="1993" w:type="dxa"/>
+          </w:tcPr>
+          <w:p/>
+        </w:tc>
+        <w:tc>
+          <w:tcPr>
+            <w:tcW w:w="1993" w:type="dxa"/>
+          </w:tcPr>
+          <w:p/>
+        </w:tc>
+      </w:tr>
+      <w:tr>
+        <w:tc>
+          <w:tcPr>
+            <w:tcW w:w="1992" w:type="dxa"/>
+          </w:tcPr>
+          <w:p/>
+        </w:tc>
+        <w:tc>
+          <w:tcPr>
+            <w:tcW w:w="1992" w:type="dxa"/>
+          </w:tcPr>
+          <w:p/>
+        </w:tc>
+        <w:tc>
+          <w:tcPr>
+            <w:tcW w:w="1992" w:type="dxa"/>
+          </w:tcPr>
+          <w:p/>
+        </w:tc>
+        <w:tc>
+          <w:tcPr>
+            <w:tcW w:w="1993" w:type="dxa"/>
+          </w:tcPr>
+          <w:p/>
+        </w:tc>
+        <w:tc>
+          <w:tcPr>
+            <w:tcW w:w="1993" w:type="dxa"/>
+          </w:tcPr>
+          <w:p/>
+        </w:tc>
+        <w:tc>
+          <w:tcPr>
+            <w:tcW w:w="1993" w:type="dxa"/>
+          </w:tcPr>
+          <w:p/>
+        </w:tc>
+        <w:tc>
+          <w:tcPr>
+            <w:tcW w:w="1993" w:type="dxa"/>
+          </w:tcPr>
+          <w:p/>
+        </w:tc>
+      </w:tr>
+      <w:tr>
+        <w:trPr>
+          <w:cnfStyle w:val="000000100000" w:firstRow="0" w:lastRow="0" w:firstColumn="0" w:lastColumn="0" w:oddVBand="0" w:evenVBand="0" w:oddHBand="1" w:evenHBand="0" w:firstRowFirstColumn="0" w:firstRowLastColumn="0" w:lastRowFirstColumn="0" w:lastRowLastColumn="0"/>
+        </w:trPr>
+        <w:tc>
+          <w:tcPr>
+            <w:tcW w:w="1992" w:type="dxa"/>
+          </w:tcPr>
+          <w:p/>
+        </w:tc>
+        <w:tc>
+          <w:tcPr>
+            <w:tcW w:w="1992" w:type="dxa"/>
+          </w:tcPr>
+          <w:p/>
+        </w:tc>
+        <w:tc>
+          <w:tcPr>
+            <w:tcW w:w="1992" w:type="dxa"/>
+          </w:tcPr>
+          <w:p/>
+        </w:tc>
+        <w:tc>
+          <w:tcPr>
+            <w:tcW w:w="1993" w:type="dxa"/>
+          </w:tcPr>
+          <w:p/>
+        </w:tc>
+        <w:tc>
+          <w:tcPr>
+            <w:tcW w:w="1993" w:type="dxa"/>
+          </w:tcPr>
+          <w:p/>
+        </w:tc>
+        <w:tc>
+          <w:tcPr>
+            <w:tcW w:w="1993" w:type="dxa"/>
+          </w:tcPr>
+          <w:p/>
+        </w:tc>
+        <w:tc>
+          <w:tcPr>
+            <w:tcW w:w="1993" w:type="dxa"/>
+          </w:tcPr>
+          <w:p/>
+        </w:tc>
+      </w:tr>
+      <w:tr>
+        <w:tc>
+          <w:tcPr>
+            <w:tcW w:w="1992" w:type="dxa"/>
+          </w:tcPr>
+          <w:p/>
+        </w:tc>
+        <w:tc>
+          <w:tcPr>
+            <w:tcW w:w="1992" w:type="dxa"/>
+          </w:tcPr>
+          <w:p/>
+        </w:tc>
+        <w:tc>
+          <w:tcPr>
+            <w:tcW w:w="1992" w:type="dxa"/>
+          </w:tcPr>
+          <w:p/>
+        </w:tc>
+        <w:tc>
+          <w:tcPr>
+            <w:tcW w:w="1993" w:type="dxa"/>
+          </w:tcPr>
+          <w:p/>
+        </w:tc>
+        <w:tc>
+          <w:tcPr>
+            <w:tcW w:w="1993" w:type="dxa"/>
+          </w:tcPr>
+          <w:p/>
+        </w:tc>
+        <w:tc>
+          <w:tcPr>
+            <w:tcW w:w="1993" w:type="dxa"/>
+          </w:tcPr>
+          <w:p/>
+        </w:tc>
+        <w:tc>
+          <w:tcPr>
+            <w:tcW w:w="1993" w:type="dxa"/>
+          </w:tcPr>
+          <w:p/>
+        </w:tc>
+      </w:tr>
+      <w:tr>
+        <w:trPr>
+          <w:cnfStyle w:val="000000100000" w:firstRow="0" w:lastRow="0" w:firstColumn="0" w:lastColumn="0" w:oddVBand="0" w:evenVBand="0" w:oddHBand="1" w:evenHBand="0" w:firstRowFirstColumn="0" w:firstRowLastColumn="0" w:lastRowFirstColumn="0" w:lastRowLastColumn="0"/>
+        </w:trPr>
+        <w:tc>
+          <w:tcPr>
+            <w:tcW w:w="1992" w:type="dxa"/>
+          </w:tcPr>
+          <w:p/>
+        </w:tc>
+        <w:tc>
+          <w:tcPr>
+            <w:tcW w:w="1992" w:type="dxa"/>
+          </w:tcPr>
+          <w:p/>
+        </w:tc>
+        <w:tc>
+          <w:tcPr>
+            <w:tcW w:w="1992" w:type="dxa"/>
+          </w:tcPr>
+          <w:p/>
+        </w:tc>
+        <w:tc>
+          <w:tcPr>
+            <w:tcW w:w="1993" w:type="dxa"/>
+          </w:tcPr>
+          <w:p/>
+        </w:tc>
+        <w:tc>
+          <w:tcPr>
+            <w:tcW w:w="1993" w:type="dxa"/>
+          </w:tcPr>
+          <w:p/>
+        </w:tc>
+        <w:tc>
+          <w:tcPr>
+            <w:tcW w:w="1993" w:type="dxa"/>
+          </w:tcPr>
+          <w:p/>
+        </w:tc>
+        <w:tc>
+          <w:tcPr>
+            <w:tcW w:w="1993" w:type="dxa"/>
+          </w:tcPr>
+          <w:p/>
+        </w:tc>
+      </w:tr>
+      <w:tr>
+        <w:tc>
+          <w:tcPr>
+            <w:tcW w:w="1992" w:type="dxa"/>
+          </w:tcPr>
+          <w:p/>
+        </w:tc>
+        <w:tc>
+          <w:tcPr>
+            <w:tcW w:w="1992" w:type="dxa"/>
+          </w:tcPr>
+          <w:p/>
+        </w:tc>
+        <w:tc>
+          <w:tcPr>
+            <w:tcW w:w="1992" w:type="dxa"/>
+          </w:tcPr>
+          <w:p/>
+        </w:tc>
+        <w:tc>
+          <w:tcPr>
+            <w:tcW w:w="1993" w:type="dxa"/>
+          </w:tcPr>
+          <w:p/>
+        </w:tc>
+        <w:tc>
+          <w:tcPr>
+            <w:tcW w:w="1993" w:type="dxa"/>
+          </w:tcPr>
+          <w:p/>
+        </w:tc>
+        <w:tc>
+          <w:tcPr>
+            <w:tcW w:w="1993" w:type="dxa"/>
+          </w:tcPr>
+          <w:p/>
+        </w:tc>
+        <w:tc>
+          <w:tcPr>
+            <w:tcW w:w="1993" w:type="dxa"/>
+          </w:tcPr>
+          <w:p/>
+        </w:tc>
+      </w:tr>
+      <w:tr>
+        <w:trPr>
+          <w:cnfStyle w:val="000000100000" w:firstRow="0" w:lastRow="0" w:firstColumn="0" w:lastColumn="0" w:oddVBand="0" w:evenVBand="0" w:oddHBand="1" w:evenHBand="0" w:firstRowFirstColumn="0" w:firstRowLastColumn="0" w:lastRowFirstColumn="0" w:lastRowLastColumn="0"/>
+        </w:trPr>
+        <w:tc>
+          <w:tcPr>
+            <w:tcW w:w="1992" w:type="dxa"/>
+          </w:tcPr>
+          <w:p/>
+        </w:tc>
+        <w:tc>
+          <w:tcPr>
+            <w:tcW w:w="1992" w:type="dxa"/>
+          </w:tcPr>
+          <w:p/>
+        </w:tc>
+        <w:tc>
+          <w:tcPr>
+            <w:tcW w:w="1992" w:type="dxa"/>
+          </w:tcPr>
+          <w:p/>
+        </w:tc>
+        <w:tc>
+          <w:tcPr>
+            <w:tcW w:w="1993" w:type="dxa"/>
+          </w:tcPr>
+          <w:p/>
+        </w:tc>
+        <w:tc>
+          <w:tcPr>
+            <w:tcW w:w="1993" w:type="dxa"/>
+          </w:tcPr>
+          <w:p/>
+        </w:tc>
+        <w:tc>
+          <w:tcPr>
+            <w:tcW w:w="1993" w:type="dxa"/>
+          </w:tcPr>
+          <w:p/>
+        </w:tc>
+        <w:tc>
+          <w:tcPr>
+            <w:tcW w:w="1993" w:type="dxa"/>
+          </w:tcPr>
+          <w:p/>
+        </w:tc>
+      </w:tr>
+      <w:tr>
+        <w:tc>
+          <w:tcPr>
+            <w:tcW w:w="1992" w:type="dxa"/>
+          </w:tcPr>
+          <w:p/>
+        </w:tc>
+        <w:tc>
+          <w:tcPr>
+            <w:tcW w:w="1992" w:type="dxa"/>
+          </w:tcPr>
+          <w:p/>
+        </w:tc>
+        <w:tc>
+          <w:tcPr>
+            <w:tcW w:w="1992" w:type="dxa"/>
+          </w:tcPr>
+          <w:p/>
+        </w:tc>
+        <w:tc>
+          <w:tcPr>
+            <w:tcW w:w="1993" w:type="dxa"/>
+          </w:tcPr>
+          <w:p/>
+        </w:tc>
+        <w:tc>
+          <w:tcPr>
+            <w:tcW w:w="1993" w:type="dxa"/>
+          </w:tcPr>
+          <w:p/>
+        </w:tc>
+        <w:tc>
+          <w:tcPr>
+            <w:tcW w:w="1993" w:type="dxa"/>
+          </w:tcPr>
+          <w:p/>
+        </w:tc>
+        <w:tc>
+          <w:tcPr>
+            <w:tcW w:w="1993" w:type="dxa"/>
+          </w:tcPr>
+          <w:p/>
+        </w:tc>
+      </w:tr>
+      <w:tr>
+        <w:trPr>
+          <w:cnfStyle w:val="000000100000" w:firstRow="0" w:lastRow="0" w:firstColumn="0" w:lastColumn="0" w:oddVBand="0" w:evenVBand="0" w:oddHBand="1" w:evenHBand="0" w:firstRowFirstColumn="0" w:firstRowLastColumn="0" w:lastRowFirstColumn="0" w:lastRowLastColumn="0"/>
+        </w:trPr>
         <w:tc>
           <w:tcPr>
             <w:tcW w:w="1992" w:type="dxa"/>
@@ -4139,6 +4755,19 @@
 </file>
 
 <file path=customXml/item1.xml><?xml version="1.0" encoding="utf-8"?>
+<?mso-contentType ?>
+<FormTemplates xmlns="http://schemas.microsoft.com/sharepoint/v3/contenttype/forms">
+  <Display>DocumentLibraryForm</Display>
+  <Edit>DocumentLibraryForm</Edit>
+  <New>DocumentLibraryForm</New>
+</FormTemplates>
+</file>
+
+<file path=customXml/item2.xml><?xml version="1.0" encoding="utf-8"?>
+<b:Sources xmlns:b="http://schemas.openxmlformats.org/officeDocument/2006/bibliography" xmlns="http://schemas.openxmlformats.org/officeDocument/2006/bibliography" SelectedStyle="\APASixthEditionOfficeOnline.xsl" StyleName="APA" Version="6"/>
+</file>
+
+<file path=customXml/item3.xml><?xml version="1.0" encoding="utf-8"?>
 <ct:contentTypeSchema xmlns:ct="http://schemas.microsoft.com/office/2006/metadata/contentType" xmlns:ma="http://schemas.microsoft.com/office/2006/metadata/properties/metaAttributes" ct:_="" ma:_="" ma:contentTypeName="Document" ma:contentTypeID="0x0101007E8B0F3A3D93E84AB524F8279E19E7B7" ma:contentTypeVersion="11" ma:contentTypeDescription="Create a new document." ma:contentTypeScope="" ma:versionID="857d14907125e99ca9f435da587db4e2">
   <xsd:schema xmlns:xsd="http://www.w3.org/2001/XMLSchema" xmlns:xs="http://www.w3.org/2001/XMLSchema" xmlns:p="http://schemas.microsoft.com/office/2006/metadata/properties" xmlns:ns2="123be271-b045-42f2-9f8f-350d6f8ef38d" xmlns:ns3="36c75000-58b1-48ef-889f-834f55adc240" targetNamespace="http://schemas.microsoft.com/office/2006/metadata/properties" ma:root="true" ma:fieldsID="2b82e7a265a00a58c708e3a9a583fdbf" ns2:_="" ns3:_="">
     <xsd:import namespace="123be271-b045-42f2-9f8f-350d6f8ef38d"/>
@@ -4333,16 +4962,7 @@
 </ct:contentTypeSchema>
 </file>
 
-<file path=customXml/item2.xml><?xml version="1.0" encoding="utf-8"?>
-<?mso-contentType ?>
-<FormTemplates xmlns="http://schemas.microsoft.com/sharepoint/v3/contenttype/forms">
-  <Display>DocumentLibraryForm</Display>
-  <Edit>DocumentLibraryForm</Edit>
-  <New>DocumentLibraryForm</New>
-</FormTemplates>
-</file>
-
-<file path=customXml/item3.xml><?xml version="1.0" encoding="utf-8"?>
+<file path=customXml/item4.xml><?xml version="1.0" encoding="utf-8"?>
 <p:properties xmlns:p="http://schemas.microsoft.com/office/2006/metadata/properties" xmlns:xsi="http://www.w3.org/2001/XMLSchema-instance" xmlns:pc="http://schemas.microsoft.com/office/infopath/2007/PartnerControls">
   <documentManagement>
     <TaxCatchAll xmlns="36c75000-58b1-48ef-889f-834f55adc240" xsi:nil="true"/>
@@ -4353,11 +4973,23 @@
 </p:properties>
 </file>
 
-<file path=customXml/item4.xml><?xml version="1.0" encoding="utf-8"?>
-<b:Sources xmlns:b="http://schemas.openxmlformats.org/officeDocument/2006/bibliography" xmlns="http://schemas.openxmlformats.org/officeDocument/2006/bibliography" SelectedStyle="\APASixthEditionOfficeOnline.xsl" StyleName="APA" Version="6"/>
+<file path=customXml/itemProps1.xml><?xml version="1.0" encoding="utf-8"?>
+<ds:datastoreItem xmlns:ds="http://schemas.openxmlformats.org/officeDocument/2006/customXml" ds:itemID="{1D738709-4E75-423A-A58E-A367BEE6EA78}">
+  <ds:schemaRefs>
+    <ds:schemaRef ds:uri="http://schemas.microsoft.com/sharepoint/v3/contenttype/forms"/>
+  </ds:schemaRefs>
+</ds:datastoreItem>
 </file>
 
-<file path=customXml/itemProps1.xml><?xml version="1.0" encoding="utf-8"?>
+<file path=customXml/itemProps2.xml><?xml version="1.0" encoding="utf-8"?>
+<ds:datastoreItem xmlns:ds="http://schemas.openxmlformats.org/officeDocument/2006/customXml" ds:itemID="{0AD9E328-5829-4FCB-8F15-64CBC3EAF8A9}">
+  <ds:schemaRefs>
+    <ds:schemaRef ds:uri="http://schemas.openxmlformats.org/officeDocument/2006/bibliography"/>
+  </ds:schemaRefs>
+</ds:datastoreItem>
+</file>
+
+<file path=customXml/itemProps3.xml><?xml version="1.0" encoding="utf-8"?>
 <ds:datastoreItem xmlns:ds="http://schemas.openxmlformats.org/officeDocument/2006/customXml" ds:itemID="{1A2AD3AA-B754-4655-957F-F1B126635C66}">
   <ds:schemaRefs>
     <ds:schemaRef ds:uri="http://schemas.microsoft.com/office/2006/metadata/contentType"/>
@@ -4376,15 +5008,7 @@
 </ds:datastoreItem>
 </file>
 
-<file path=customXml/itemProps2.xml><?xml version="1.0" encoding="utf-8"?>
-<ds:datastoreItem xmlns:ds="http://schemas.openxmlformats.org/officeDocument/2006/customXml" ds:itemID="{1D738709-4E75-423A-A58E-A367BEE6EA78}">
-  <ds:schemaRefs>
-    <ds:schemaRef ds:uri="http://schemas.microsoft.com/sharepoint/v3/contenttype/forms"/>
-  </ds:schemaRefs>
-</ds:datastoreItem>
-</file>
-
-<file path=customXml/itemProps3.xml><?xml version="1.0" encoding="utf-8"?>
+<file path=customXml/itemProps4.xml><?xml version="1.0" encoding="utf-8"?>
 <ds:datastoreItem xmlns:ds="http://schemas.openxmlformats.org/officeDocument/2006/customXml" ds:itemID="{C7515DB5-DEF0-4F12-A4AA-38224E91E24A}">
   <ds:schemaRefs>
     <ds:schemaRef ds:uri="http://schemas.microsoft.com/office/2006/metadata/properties"/>
@@ -4393,12 +5017,4 @@
     <ds:schemaRef ds:uri="123be271-b045-42f2-9f8f-350d6f8ef38d"/>
   </ds:schemaRefs>
 </ds:datastoreItem>
-</file>
-
-<file path=customXml/itemProps4.xml><?xml version="1.0" encoding="utf-8"?>
-<ds:datastoreItem xmlns:ds="http://schemas.openxmlformats.org/officeDocument/2006/customXml" ds:itemID="{0AD9E328-5829-4FCB-8F15-64CBC3EAF8A9}">
-  <ds:schemaRefs>
-    <ds:schemaRef ds:uri="http://schemas.openxmlformats.org/officeDocument/2006/bibliography"/>
-  </ds:schemaRefs>
-</ds:datastoreItem>
 </file>
</xml_diff>